<commit_message>
Vinh 02:05 12/27/2021 sua DacTa V ve thu activity
</commit_message>
<xml_diff>
--- a/BaoCao_/DacTaUC_V.docx
+++ b/BaoCao_/DacTaUC_V.docx
@@ -23,16 +23,7 @@
           <w:sz w:val="28"/>
           <w:szCs w:val="28"/>
         </w:rPr>
-        <w:t>T</w:t>
-      </w:r>
-      <w:r>
-        <w:rPr>
-          <w:b/>
-          <w:bCs/>
-          <w:sz w:val="28"/>
-          <w:szCs w:val="28"/>
-        </w:rPr>
-        <w:t>hêm môn học</w:t>
+        <w:t>Thêm môn học</w:t>
       </w:r>
     </w:p>
     <w:tbl>
@@ -540,15 +531,7 @@
                 <w:sz w:val="28"/>
                 <w:szCs w:val="28"/>
               </w:rPr>
-              <w:t xml:space="preserve"> </w:t>
-            </w:r>
-            <w:r>
-              <w:rPr>
-                <w:rFonts w:ascii="Times New Roman" w:eastAsia="Times New Roman" w:hAnsi="Times New Roman" w:cs="Times New Roman"/>
-                <w:sz w:val="28"/>
-                <w:szCs w:val="28"/>
-              </w:rPr>
-              <w:t>không hợp lệ</w:t>
+              <w:t xml:space="preserve"> không hợp lệ</w:t>
             </w:r>
             <w:r>
               <w:rPr>
@@ -1026,6 +1009,80 @@
               </w:rPr>
               <w:t>Hệ thông hiển thị form thêm môn học</w:t>
             </w:r>
+            <w:r>
+              <w:rPr>
+                <w:rFonts w:ascii="Times New Roman" w:eastAsia="Times New Roman" w:hAnsi="Times New Roman" w:cs="Times New Roman"/>
+                <w:sz w:val="28"/>
+                <w:szCs w:val="28"/>
+              </w:rPr>
+              <w:t xml:space="preserve"> gồm các thông tin</w:t>
+            </w:r>
+          </w:p>
+          <w:p>
+            <w:pPr>
+              <w:pStyle w:val="ListParagraph"/>
+              <w:numPr>
+                <w:ilvl w:val="0"/>
+                <w:numId w:val="2"/>
+              </w:numPr>
+              <w:rPr>
+                <w:rFonts w:ascii="Times New Roman" w:eastAsia="Times New Roman" w:hAnsi="Times New Roman" w:cs="Times New Roman"/>
+                <w:sz w:val="28"/>
+                <w:szCs w:val="28"/>
+              </w:rPr>
+            </w:pPr>
+            <w:r>
+              <w:rPr>
+                <w:rFonts w:ascii="Times New Roman" w:eastAsia="Times New Roman" w:hAnsi="Times New Roman" w:cs="Times New Roman"/>
+                <w:sz w:val="28"/>
+                <w:szCs w:val="28"/>
+              </w:rPr>
+              <w:t>Lớp</w:t>
+            </w:r>
+          </w:p>
+          <w:p>
+            <w:pPr>
+              <w:pStyle w:val="ListParagraph"/>
+              <w:numPr>
+                <w:ilvl w:val="0"/>
+                <w:numId w:val="2"/>
+              </w:numPr>
+              <w:rPr>
+                <w:rFonts w:ascii="Times New Roman" w:eastAsia="Times New Roman" w:hAnsi="Times New Roman" w:cs="Times New Roman"/>
+                <w:sz w:val="28"/>
+                <w:szCs w:val="28"/>
+              </w:rPr>
+            </w:pPr>
+            <w:r>
+              <w:rPr>
+                <w:rFonts w:ascii="Times New Roman" w:eastAsia="Times New Roman" w:hAnsi="Times New Roman" w:cs="Times New Roman"/>
+                <w:sz w:val="28"/>
+                <w:szCs w:val="28"/>
+              </w:rPr>
+              <w:t>Tên giáo viên</w:t>
+            </w:r>
+          </w:p>
+          <w:p>
+            <w:pPr>
+              <w:pStyle w:val="ListParagraph"/>
+              <w:numPr>
+                <w:ilvl w:val="0"/>
+                <w:numId w:val="2"/>
+              </w:numPr>
+              <w:rPr>
+                <w:rFonts w:ascii="Times New Roman" w:eastAsia="Times New Roman" w:hAnsi="Times New Roman" w:cs="Times New Roman"/>
+                <w:sz w:val="28"/>
+                <w:szCs w:val="28"/>
+              </w:rPr>
+            </w:pPr>
+            <w:r>
+              <w:rPr>
+                <w:rFonts w:ascii="Times New Roman" w:eastAsia="Times New Roman" w:hAnsi="Times New Roman" w:cs="Times New Roman"/>
+                <w:sz w:val="28"/>
+                <w:szCs w:val="28"/>
+              </w:rPr>
+              <w:t>Môn</w:t>
+            </w:r>
           </w:p>
         </w:tc>
       </w:tr>
@@ -1314,15 +1371,7 @@
                 <w:sz w:val="28"/>
                 <w:szCs w:val="28"/>
               </w:rPr>
-              <w:t xml:space="preserve">Hệ thống kiểm tra thông tin của form và lưu vào </w:t>
-            </w:r>
-            <w:r>
-              <w:rPr>
-                <w:rFonts w:ascii="Times New Roman" w:eastAsia="Times New Roman" w:hAnsi="Times New Roman" w:cs="Times New Roman"/>
-                <w:sz w:val="28"/>
-                <w:szCs w:val="28"/>
-              </w:rPr>
-              <w:t>cơ sở dữ liệu</w:t>
+              <w:t xml:space="preserve">Hệ thống kiểm tra thông tin của form </w:t>
             </w:r>
           </w:p>
         </w:tc>
@@ -1421,7 +1470,15 @@
                 <w:sz w:val="28"/>
                 <w:szCs w:val="28"/>
               </w:rPr>
-              <w:t>Hệ thống hiển thị thông báo cho quản trị viên</w:t>
+              <w:t xml:space="preserve">Hệ thống </w:t>
+            </w:r>
+            <w:r>
+              <w:rPr>
+                <w:rFonts w:ascii="Times New Roman" w:eastAsia="Times New Roman" w:hAnsi="Times New Roman" w:cs="Times New Roman"/>
+                <w:sz w:val="28"/>
+                <w:szCs w:val="28"/>
+              </w:rPr>
+              <w:t>lưu vào cơ sở dữ liệu</w:t>
             </w:r>
           </w:p>
         </w:tc>
@@ -1520,7 +1577,7 @@
                 <w:sz w:val="28"/>
                 <w:szCs w:val="28"/>
               </w:rPr>
-              <w:t>Use case kết thúc</w:t>
+              <w:t>Hệ thống hiển thị thông báo cho quản trị viên</w:t>
             </w:r>
           </w:p>
         </w:tc>
@@ -1544,26 +1601,15 @@
               <w:bottom w:w="100" w:type="dxa"/>
               <w:right w:w="100" w:type="dxa"/>
             </w:tcMar>
-            <w:hideMark/>
-          </w:tcPr>
-          <w:p>
-            <w:pPr>
-              <w:rPr>
-                <w:rFonts w:ascii="Times New Roman" w:eastAsia="Times New Roman" w:hAnsi="Times New Roman" w:cs="Times New Roman"/>
-                <w:sz w:val="28"/>
-                <w:szCs w:val="28"/>
-              </w:rPr>
-            </w:pPr>
-            <w:r>
-              <w:rPr>
-                <w:rFonts w:ascii="Times New Roman" w:eastAsia="Times New Roman" w:hAnsi="Times New Roman" w:cs="Times New Roman"/>
-                <w:color w:val="000000"/>
-                <w:sz w:val="28"/>
-                <w:szCs w:val="28"/>
-              </w:rPr>
-              <w:lastRenderedPageBreak/>
-              <w:t>Luồng thay thế</w:t>
-            </w:r>
+          </w:tcPr>
+          <w:p>
+            <w:pPr>
+              <w:rPr>
+                <w:rFonts w:ascii="Times New Roman" w:eastAsia="Times New Roman" w:hAnsi="Times New Roman" w:cs="Times New Roman"/>
+                <w:sz w:val="28"/>
+                <w:szCs w:val="28"/>
+              </w:rPr>
+            </w:pPr>
           </w:p>
         </w:tc>
         <w:tc>
@@ -1581,24 +1627,22 @@
               <w:bottom w:w="100" w:type="dxa"/>
               <w:right w:w="100" w:type="dxa"/>
             </w:tcMar>
-            <w:hideMark/>
-          </w:tcPr>
-          <w:p>
-            <w:pPr>
-              <w:rPr>
-                <w:rFonts w:ascii="Times New Roman" w:eastAsia="Times New Roman" w:hAnsi="Times New Roman" w:cs="Times New Roman"/>
-                <w:sz w:val="28"/>
-                <w:szCs w:val="28"/>
-              </w:rPr>
-            </w:pPr>
-            <w:r>
-              <w:rPr>
-                <w:rFonts w:ascii="Times New Roman" w:eastAsia="Times New Roman" w:hAnsi="Times New Roman" w:cs="Times New Roman"/>
-                <w:color w:val="000000"/>
-                <w:sz w:val="28"/>
-                <w:szCs w:val="28"/>
-              </w:rPr>
-              <w:t>Bước</w:t>
+          </w:tcPr>
+          <w:p>
+            <w:pPr>
+              <w:rPr>
+                <w:rFonts w:ascii="Times New Roman" w:eastAsia="Times New Roman" w:hAnsi="Times New Roman" w:cs="Times New Roman"/>
+                <w:sz w:val="28"/>
+                <w:szCs w:val="28"/>
+              </w:rPr>
+            </w:pPr>
+            <w:r>
+              <w:rPr>
+                <w:rFonts w:ascii="Times New Roman" w:eastAsia="Times New Roman" w:hAnsi="Times New Roman" w:cs="Times New Roman"/>
+                <w:sz w:val="28"/>
+                <w:szCs w:val="28"/>
+              </w:rPr>
+              <w:t>8</w:t>
             </w:r>
           </w:p>
         </w:tc>
@@ -1617,24 +1661,22 @@
               <w:bottom w:w="100" w:type="dxa"/>
               <w:right w:w="100" w:type="dxa"/>
             </w:tcMar>
-            <w:hideMark/>
-          </w:tcPr>
-          <w:p>
-            <w:pPr>
-              <w:rPr>
-                <w:rFonts w:ascii="Times New Roman" w:eastAsia="Times New Roman" w:hAnsi="Times New Roman" w:cs="Times New Roman"/>
-                <w:sz w:val="28"/>
-                <w:szCs w:val="28"/>
-              </w:rPr>
-            </w:pPr>
-            <w:r>
-              <w:rPr>
-                <w:rFonts w:ascii="Times New Roman" w:eastAsia="Times New Roman" w:hAnsi="Times New Roman" w:cs="Times New Roman"/>
-                <w:color w:val="000000"/>
-                <w:sz w:val="28"/>
-                <w:szCs w:val="28"/>
-              </w:rPr>
-              <w:t>Hành động</w:t>
+          </w:tcPr>
+          <w:p>
+            <w:pPr>
+              <w:rPr>
+                <w:rFonts w:ascii="Times New Roman" w:eastAsia="Times New Roman" w:hAnsi="Times New Roman" w:cs="Times New Roman"/>
+                <w:sz w:val="28"/>
+                <w:szCs w:val="28"/>
+              </w:rPr>
+            </w:pPr>
+            <w:r>
+              <w:rPr>
+                <w:rFonts w:ascii="Times New Roman" w:eastAsia="Times New Roman" w:hAnsi="Times New Roman" w:cs="Times New Roman"/>
+                <w:sz w:val="28"/>
+                <w:szCs w:val="28"/>
+              </w:rPr>
+              <w:t>Use case kết thúc</w:t>
             </w:r>
           </w:p>
         </w:tc>
@@ -1668,6 +1710,15 @@
                 <w:szCs w:val="28"/>
               </w:rPr>
             </w:pPr>
+            <w:r>
+              <w:rPr>
+                <w:rFonts w:ascii="Times New Roman" w:eastAsia="Times New Roman" w:hAnsi="Times New Roman" w:cs="Times New Roman"/>
+                <w:color w:val="000000"/>
+                <w:sz w:val="28"/>
+                <w:szCs w:val="28"/>
+              </w:rPr>
+              <w:t>Luồng thay thế</w:t>
+            </w:r>
           </w:p>
         </w:tc>
         <w:tc>
@@ -1698,6 +1749,110 @@
             <w:r>
               <w:rPr>
                 <w:rFonts w:ascii="Times New Roman" w:eastAsia="Times New Roman" w:hAnsi="Times New Roman" w:cs="Times New Roman"/>
+                <w:color w:val="000000"/>
+                <w:sz w:val="28"/>
+                <w:szCs w:val="28"/>
+              </w:rPr>
+              <w:t>Bước</w:t>
+            </w:r>
+          </w:p>
+        </w:tc>
+        <w:tc>
+          <w:tcPr>
+            <w:tcW w:w="6658" w:type="dxa"/>
+            <w:tcBorders>
+              <w:top w:val="single" w:sz="8" w:space="0" w:color="000000"/>
+              <w:left w:val="single" w:sz="8" w:space="0" w:color="000000"/>
+              <w:bottom w:val="single" w:sz="8" w:space="0" w:color="000000"/>
+              <w:right w:val="single" w:sz="8" w:space="0" w:color="000000"/>
+            </w:tcBorders>
+            <w:tcMar>
+              <w:top w:w="100" w:type="dxa"/>
+              <w:left w:w="100" w:type="dxa"/>
+              <w:bottom w:w="100" w:type="dxa"/>
+              <w:right w:w="100" w:type="dxa"/>
+            </w:tcMar>
+            <w:hideMark/>
+          </w:tcPr>
+          <w:p>
+            <w:pPr>
+              <w:rPr>
+                <w:rFonts w:ascii="Times New Roman" w:eastAsia="Times New Roman" w:hAnsi="Times New Roman" w:cs="Times New Roman"/>
+                <w:sz w:val="28"/>
+                <w:szCs w:val="28"/>
+              </w:rPr>
+            </w:pPr>
+            <w:r>
+              <w:rPr>
+                <w:rFonts w:ascii="Times New Roman" w:eastAsia="Times New Roman" w:hAnsi="Times New Roman" w:cs="Times New Roman"/>
+                <w:color w:val="000000"/>
+                <w:sz w:val="28"/>
+                <w:szCs w:val="28"/>
+              </w:rPr>
+              <w:t>Hành động</w:t>
+            </w:r>
+          </w:p>
+        </w:tc>
+      </w:tr>
+      <w:tr>
+        <w:trPr>
+          <w:trHeight w:val="262"/>
+        </w:trPr>
+        <w:tc>
+          <w:tcPr>
+            <w:tcW w:w="0" w:type="auto"/>
+            <w:tcBorders>
+              <w:top w:val="single" w:sz="8" w:space="0" w:color="000000"/>
+              <w:left w:val="single" w:sz="8" w:space="0" w:color="000000"/>
+              <w:bottom w:val="single" w:sz="8" w:space="0" w:color="000000"/>
+              <w:right w:val="single" w:sz="8" w:space="0" w:color="000000"/>
+            </w:tcBorders>
+            <w:tcMar>
+              <w:top w:w="100" w:type="dxa"/>
+              <w:left w:w="100" w:type="dxa"/>
+              <w:bottom w:w="100" w:type="dxa"/>
+              <w:right w:w="100" w:type="dxa"/>
+            </w:tcMar>
+            <w:hideMark/>
+          </w:tcPr>
+          <w:p>
+            <w:pPr>
+              <w:rPr>
+                <w:rFonts w:ascii="Times New Roman" w:eastAsia="Times New Roman" w:hAnsi="Times New Roman" w:cs="Times New Roman"/>
+                <w:sz w:val="28"/>
+                <w:szCs w:val="28"/>
+              </w:rPr>
+            </w:pPr>
+          </w:p>
+        </w:tc>
+        <w:tc>
+          <w:tcPr>
+            <w:tcW w:w="1077" w:type="dxa"/>
+            <w:tcBorders>
+              <w:top w:val="single" w:sz="8" w:space="0" w:color="000000"/>
+              <w:left w:val="single" w:sz="8" w:space="0" w:color="000000"/>
+              <w:bottom w:val="single" w:sz="8" w:space="0" w:color="000000"/>
+              <w:right w:val="single" w:sz="8" w:space="0" w:color="000000"/>
+            </w:tcBorders>
+            <w:tcMar>
+              <w:top w:w="100" w:type="dxa"/>
+              <w:left w:w="100" w:type="dxa"/>
+              <w:bottom w:w="100" w:type="dxa"/>
+              <w:right w:w="100" w:type="dxa"/>
+            </w:tcMar>
+            <w:hideMark/>
+          </w:tcPr>
+          <w:p>
+            <w:pPr>
+              <w:rPr>
+                <w:rFonts w:ascii="Times New Roman" w:eastAsia="Times New Roman" w:hAnsi="Times New Roman" w:cs="Times New Roman"/>
+                <w:sz w:val="28"/>
+                <w:szCs w:val="28"/>
+              </w:rPr>
+            </w:pPr>
+            <w:r>
+              <w:rPr>
+                <w:rFonts w:ascii="Times New Roman" w:eastAsia="Times New Roman" w:hAnsi="Times New Roman" w:cs="Times New Roman"/>
                 <w:sz w:val="28"/>
                 <w:szCs w:val="28"/>
               </w:rPr>
@@ -1747,6 +1902,22 @@
                 <w:szCs w:val="28"/>
               </w:rPr>
             </w:pPr>
+            <w:r>
+              <w:rPr>
+                <w:rFonts w:ascii="Times New Roman" w:eastAsia="Times New Roman" w:hAnsi="Times New Roman" w:cs="Times New Roman"/>
+                <w:sz w:val="28"/>
+                <w:szCs w:val="28"/>
+              </w:rPr>
+              <w:t xml:space="preserve">5a1: </w:t>
+            </w:r>
+            <w:r>
+              <w:rPr>
+                <w:rFonts w:ascii="Times New Roman" w:eastAsia="Times New Roman" w:hAnsi="Times New Roman" w:cs="Times New Roman"/>
+                <w:sz w:val="28"/>
+                <w:szCs w:val="28"/>
+              </w:rPr>
+              <w:t>Hệ thống hiển thị thông báo cho quản trị viên</w:t>
+            </w:r>
           </w:p>
         </w:tc>
       </w:tr>
@@ -1878,16 +2049,7 @@
           <w:sz w:val="28"/>
           <w:szCs w:val="28"/>
         </w:rPr>
-        <w:t>T</w:t>
-      </w:r>
-      <w:r>
-        <w:rPr>
-          <w:b/>
-          <w:bCs/>
-          <w:sz w:val="28"/>
-          <w:szCs w:val="28"/>
-        </w:rPr>
-        <w:t>hêm lớp học</w:t>
+        <w:t>Thêm lớp học</w:t>
       </w:r>
     </w:p>
     <w:tbl>
@@ -2071,15 +2233,7 @@
                 <w:sz w:val="28"/>
                 <w:szCs w:val="28"/>
               </w:rPr>
-              <w:t xml:space="preserve">Thêm được </w:t>
-            </w:r>
-            <w:r>
-              <w:rPr>
-                <w:rFonts w:ascii="Times New Roman" w:eastAsia="Times New Roman" w:hAnsi="Times New Roman" w:cs="Times New Roman"/>
-                <w:sz w:val="28"/>
-                <w:szCs w:val="28"/>
-              </w:rPr>
-              <w:t>lớp học</w:t>
+              <w:t>Thêm được lớp học</w:t>
             </w:r>
           </w:p>
         </w:tc>
@@ -2411,31 +2565,7 @@
                 <w:sz w:val="28"/>
                 <w:szCs w:val="28"/>
               </w:rPr>
-              <w:t>thông tin</w:t>
-            </w:r>
-            <w:r>
-              <w:rPr>
-                <w:rFonts w:ascii="Times New Roman" w:eastAsia="Times New Roman" w:hAnsi="Times New Roman" w:cs="Times New Roman"/>
-                <w:sz w:val="28"/>
-                <w:szCs w:val="28"/>
-              </w:rPr>
-              <w:t xml:space="preserve"> không</w:t>
-            </w:r>
-            <w:r>
-              <w:rPr>
-                <w:rFonts w:ascii="Times New Roman" w:eastAsia="Times New Roman" w:hAnsi="Times New Roman" w:cs="Times New Roman"/>
-                <w:sz w:val="28"/>
-                <w:szCs w:val="28"/>
-              </w:rPr>
-              <w:t xml:space="preserve"> hợp lệ</w:t>
-            </w:r>
-            <w:r>
-              <w:rPr>
-                <w:rFonts w:ascii="Times New Roman" w:eastAsia="Times New Roman" w:hAnsi="Times New Roman" w:cs="Times New Roman"/>
-                <w:sz w:val="28"/>
-                <w:szCs w:val="28"/>
-              </w:rPr>
-              <w:t xml:space="preserve"> </w:t>
+              <w:t xml:space="preserve">thông tin không hợp lệ </w:t>
             </w:r>
             <w:r>
               <w:rPr>
@@ -2978,6 +3108,50 @@
               <w:t xml:space="preserve"> học</w:t>
             </w:r>
           </w:p>
+          <w:p>
+            <w:pPr>
+              <w:pStyle w:val="ListParagraph"/>
+              <w:numPr>
+                <w:ilvl w:val="0"/>
+                <w:numId w:val="2"/>
+              </w:numPr>
+              <w:rPr>
+                <w:rFonts w:ascii="Times New Roman" w:eastAsia="Times New Roman" w:hAnsi="Times New Roman" w:cs="Times New Roman"/>
+                <w:sz w:val="28"/>
+                <w:szCs w:val="28"/>
+              </w:rPr>
+            </w:pPr>
+            <w:r>
+              <w:rPr>
+                <w:rFonts w:ascii="Times New Roman" w:eastAsia="Times New Roman" w:hAnsi="Times New Roman" w:cs="Times New Roman"/>
+                <w:sz w:val="28"/>
+                <w:szCs w:val="28"/>
+              </w:rPr>
+              <w:t>Khối</w:t>
+            </w:r>
+          </w:p>
+          <w:p>
+            <w:pPr>
+              <w:pStyle w:val="ListParagraph"/>
+              <w:numPr>
+                <w:ilvl w:val="0"/>
+                <w:numId w:val="2"/>
+              </w:numPr>
+              <w:rPr>
+                <w:rFonts w:ascii="Times New Roman" w:eastAsia="Times New Roman" w:hAnsi="Times New Roman" w:cs="Times New Roman"/>
+                <w:sz w:val="28"/>
+                <w:szCs w:val="28"/>
+              </w:rPr>
+            </w:pPr>
+            <w:r>
+              <w:rPr>
+                <w:rFonts w:ascii="Times New Roman" w:eastAsia="Times New Roman" w:hAnsi="Times New Roman" w:cs="Times New Roman"/>
+                <w:sz w:val="28"/>
+                <w:szCs w:val="28"/>
+              </w:rPr>
+              <w:t>Lớp dạy</w:t>
+            </w:r>
+          </w:p>
         </w:tc>
       </w:tr>
       <w:tr>
@@ -3297,15 +3471,7 @@
                 <w:sz w:val="28"/>
                 <w:szCs w:val="28"/>
               </w:rPr>
-              <w:t xml:space="preserve">Hệ thống kiểm tra thông tin của form và lưu vào </w:t>
-            </w:r>
-            <w:r>
-              <w:rPr>
-                <w:rFonts w:ascii="Times New Roman" w:eastAsia="Times New Roman" w:hAnsi="Times New Roman" w:cs="Times New Roman"/>
-                <w:sz w:val="28"/>
-                <w:szCs w:val="28"/>
-              </w:rPr>
-              <w:t>cơ sở dữ liệu</w:t>
+              <w:t xml:space="preserve">Hệ thống kiểm tra thông tin của form </w:t>
             </w:r>
           </w:p>
         </w:tc>
@@ -3404,7 +3570,15 @@
                 <w:sz w:val="28"/>
                 <w:szCs w:val="28"/>
               </w:rPr>
-              <w:t>Hệ thống hiển thị thông báo cho quản trị viên</w:t>
+              <w:t xml:space="preserve">Hệ thống </w:t>
+            </w:r>
+            <w:r>
+              <w:rPr>
+                <w:rFonts w:ascii="Times New Roman" w:eastAsia="Times New Roman" w:hAnsi="Times New Roman" w:cs="Times New Roman"/>
+                <w:sz w:val="28"/>
+                <w:szCs w:val="28"/>
+              </w:rPr>
+              <w:t>lưu vào cơ sở dữ liệu</w:t>
             </w:r>
           </w:p>
         </w:tc>
@@ -3503,7 +3677,7 @@
                 <w:sz w:val="28"/>
                 <w:szCs w:val="28"/>
               </w:rPr>
-              <w:t>Use case kết thúc</w:t>
+              <w:t>Hệ thống hiển thị thông báo cho quản trị viên</w:t>
             </w:r>
           </w:p>
         </w:tc>
@@ -3527,25 +3701,15 @@
               <w:bottom w:w="100" w:type="dxa"/>
               <w:right w:w="100" w:type="dxa"/>
             </w:tcMar>
-            <w:hideMark/>
-          </w:tcPr>
-          <w:p>
-            <w:pPr>
-              <w:rPr>
-                <w:rFonts w:ascii="Times New Roman" w:eastAsia="Times New Roman" w:hAnsi="Times New Roman" w:cs="Times New Roman"/>
-                <w:sz w:val="28"/>
-                <w:szCs w:val="28"/>
-              </w:rPr>
-            </w:pPr>
-            <w:r>
-              <w:rPr>
-                <w:rFonts w:ascii="Times New Roman" w:eastAsia="Times New Roman" w:hAnsi="Times New Roman" w:cs="Times New Roman"/>
-                <w:color w:val="000000"/>
-                <w:sz w:val="28"/>
-                <w:szCs w:val="28"/>
-              </w:rPr>
-              <w:t>Luồng thay thế</w:t>
-            </w:r>
+          </w:tcPr>
+          <w:p>
+            <w:pPr>
+              <w:rPr>
+                <w:rFonts w:ascii="Times New Roman" w:eastAsia="Times New Roman" w:hAnsi="Times New Roman" w:cs="Times New Roman"/>
+                <w:sz w:val="28"/>
+                <w:szCs w:val="28"/>
+              </w:rPr>
+            </w:pPr>
           </w:p>
         </w:tc>
         <w:tc>
@@ -3563,24 +3727,22 @@
               <w:bottom w:w="100" w:type="dxa"/>
               <w:right w:w="100" w:type="dxa"/>
             </w:tcMar>
-            <w:hideMark/>
-          </w:tcPr>
-          <w:p>
-            <w:pPr>
-              <w:rPr>
-                <w:rFonts w:ascii="Times New Roman" w:eastAsia="Times New Roman" w:hAnsi="Times New Roman" w:cs="Times New Roman"/>
-                <w:sz w:val="28"/>
-                <w:szCs w:val="28"/>
-              </w:rPr>
-            </w:pPr>
-            <w:r>
-              <w:rPr>
-                <w:rFonts w:ascii="Times New Roman" w:eastAsia="Times New Roman" w:hAnsi="Times New Roman" w:cs="Times New Roman"/>
-                <w:color w:val="000000"/>
-                <w:sz w:val="28"/>
-                <w:szCs w:val="28"/>
-              </w:rPr>
-              <w:t>Bước</w:t>
+          </w:tcPr>
+          <w:p>
+            <w:pPr>
+              <w:rPr>
+                <w:rFonts w:ascii="Times New Roman" w:eastAsia="Times New Roman" w:hAnsi="Times New Roman" w:cs="Times New Roman"/>
+                <w:sz w:val="28"/>
+                <w:szCs w:val="28"/>
+              </w:rPr>
+            </w:pPr>
+            <w:r>
+              <w:rPr>
+                <w:rFonts w:ascii="Times New Roman" w:eastAsia="Times New Roman" w:hAnsi="Times New Roman" w:cs="Times New Roman"/>
+                <w:sz w:val="28"/>
+                <w:szCs w:val="28"/>
+              </w:rPr>
+              <w:t>8</w:t>
             </w:r>
           </w:p>
         </w:tc>
@@ -3599,24 +3761,22 @@
               <w:bottom w:w="100" w:type="dxa"/>
               <w:right w:w="100" w:type="dxa"/>
             </w:tcMar>
-            <w:hideMark/>
-          </w:tcPr>
-          <w:p>
-            <w:pPr>
-              <w:rPr>
-                <w:rFonts w:ascii="Times New Roman" w:eastAsia="Times New Roman" w:hAnsi="Times New Roman" w:cs="Times New Roman"/>
-                <w:sz w:val="28"/>
-                <w:szCs w:val="28"/>
-              </w:rPr>
-            </w:pPr>
-            <w:r>
-              <w:rPr>
-                <w:rFonts w:ascii="Times New Roman" w:eastAsia="Times New Roman" w:hAnsi="Times New Roman" w:cs="Times New Roman"/>
-                <w:color w:val="000000"/>
-                <w:sz w:val="28"/>
-                <w:szCs w:val="28"/>
-              </w:rPr>
-              <w:t>Hành động</w:t>
+          </w:tcPr>
+          <w:p>
+            <w:pPr>
+              <w:rPr>
+                <w:rFonts w:ascii="Times New Roman" w:eastAsia="Times New Roman" w:hAnsi="Times New Roman" w:cs="Times New Roman"/>
+                <w:sz w:val="28"/>
+                <w:szCs w:val="28"/>
+              </w:rPr>
+            </w:pPr>
+            <w:r>
+              <w:rPr>
+                <w:rFonts w:ascii="Times New Roman" w:eastAsia="Times New Roman" w:hAnsi="Times New Roman" w:cs="Times New Roman"/>
+                <w:sz w:val="28"/>
+                <w:szCs w:val="28"/>
+              </w:rPr>
+              <w:t>Use case kết thúc</w:t>
             </w:r>
           </w:p>
         </w:tc>
@@ -3650,6 +3810,15 @@
                 <w:szCs w:val="28"/>
               </w:rPr>
             </w:pPr>
+            <w:r>
+              <w:rPr>
+                <w:rFonts w:ascii="Times New Roman" w:eastAsia="Times New Roman" w:hAnsi="Times New Roman" w:cs="Times New Roman"/>
+                <w:color w:val="000000"/>
+                <w:sz w:val="28"/>
+                <w:szCs w:val="28"/>
+              </w:rPr>
+              <w:t>Luồng thay thế</w:t>
+            </w:r>
           </w:p>
         </w:tc>
         <w:tc>
@@ -3680,6 +3849,110 @@
             <w:r>
               <w:rPr>
                 <w:rFonts w:ascii="Times New Roman" w:eastAsia="Times New Roman" w:hAnsi="Times New Roman" w:cs="Times New Roman"/>
+                <w:color w:val="000000"/>
+                <w:sz w:val="28"/>
+                <w:szCs w:val="28"/>
+              </w:rPr>
+              <w:t>Bước</w:t>
+            </w:r>
+          </w:p>
+        </w:tc>
+        <w:tc>
+          <w:tcPr>
+            <w:tcW w:w="6748" w:type="dxa"/>
+            <w:tcBorders>
+              <w:top w:val="single" w:sz="8" w:space="0" w:color="000000"/>
+              <w:left w:val="single" w:sz="8" w:space="0" w:color="000000"/>
+              <w:bottom w:val="single" w:sz="8" w:space="0" w:color="000000"/>
+              <w:right w:val="single" w:sz="8" w:space="0" w:color="000000"/>
+            </w:tcBorders>
+            <w:tcMar>
+              <w:top w:w="100" w:type="dxa"/>
+              <w:left w:w="100" w:type="dxa"/>
+              <w:bottom w:w="100" w:type="dxa"/>
+              <w:right w:w="100" w:type="dxa"/>
+            </w:tcMar>
+            <w:hideMark/>
+          </w:tcPr>
+          <w:p>
+            <w:pPr>
+              <w:rPr>
+                <w:rFonts w:ascii="Times New Roman" w:eastAsia="Times New Roman" w:hAnsi="Times New Roman" w:cs="Times New Roman"/>
+                <w:sz w:val="28"/>
+                <w:szCs w:val="28"/>
+              </w:rPr>
+            </w:pPr>
+            <w:r>
+              <w:rPr>
+                <w:rFonts w:ascii="Times New Roman" w:eastAsia="Times New Roman" w:hAnsi="Times New Roman" w:cs="Times New Roman"/>
+                <w:color w:val="000000"/>
+                <w:sz w:val="28"/>
+                <w:szCs w:val="28"/>
+              </w:rPr>
+              <w:t>Hành động</w:t>
+            </w:r>
+          </w:p>
+        </w:tc>
+      </w:tr>
+      <w:tr>
+        <w:trPr>
+          <w:trHeight w:val="262"/>
+        </w:trPr>
+        <w:tc>
+          <w:tcPr>
+            <w:tcW w:w="0" w:type="auto"/>
+            <w:tcBorders>
+              <w:top w:val="single" w:sz="8" w:space="0" w:color="000000"/>
+              <w:left w:val="single" w:sz="8" w:space="0" w:color="000000"/>
+              <w:bottom w:val="single" w:sz="8" w:space="0" w:color="000000"/>
+              <w:right w:val="single" w:sz="8" w:space="0" w:color="000000"/>
+            </w:tcBorders>
+            <w:tcMar>
+              <w:top w:w="100" w:type="dxa"/>
+              <w:left w:w="100" w:type="dxa"/>
+              <w:bottom w:w="100" w:type="dxa"/>
+              <w:right w:w="100" w:type="dxa"/>
+            </w:tcMar>
+            <w:hideMark/>
+          </w:tcPr>
+          <w:p>
+            <w:pPr>
+              <w:rPr>
+                <w:rFonts w:ascii="Times New Roman" w:eastAsia="Times New Roman" w:hAnsi="Times New Roman" w:cs="Times New Roman"/>
+                <w:sz w:val="28"/>
+                <w:szCs w:val="28"/>
+              </w:rPr>
+            </w:pPr>
+          </w:p>
+        </w:tc>
+        <w:tc>
+          <w:tcPr>
+            <w:tcW w:w="987" w:type="dxa"/>
+            <w:tcBorders>
+              <w:top w:val="single" w:sz="8" w:space="0" w:color="000000"/>
+              <w:left w:val="single" w:sz="8" w:space="0" w:color="000000"/>
+              <w:bottom w:val="single" w:sz="8" w:space="0" w:color="000000"/>
+              <w:right w:val="single" w:sz="8" w:space="0" w:color="000000"/>
+            </w:tcBorders>
+            <w:tcMar>
+              <w:top w:w="100" w:type="dxa"/>
+              <w:left w:w="100" w:type="dxa"/>
+              <w:bottom w:w="100" w:type="dxa"/>
+              <w:right w:w="100" w:type="dxa"/>
+            </w:tcMar>
+            <w:hideMark/>
+          </w:tcPr>
+          <w:p>
+            <w:pPr>
+              <w:rPr>
+                <w:rFonts w:ascii="Times New Roman" w:eastAsia="Times New Roman" w:hAnsi="Times New Roman" w:cs="Times New Roman"/>
+                <w:sz w:val="28"/>
+                <w:szCs w:val="28"/>
+              </w:rPr>
+            </w:pPr>
+            <w:r>
+              <w:rPr>
+                <w:rFonts w:ascii="Times New Roman" w:eastAsia="Times New Roman" w:hAnsi="Times New Roman" w:cs="Times New Roman"/>
                 <w:sz w:val="28"/>
                 <w:szCs w:val="28"/>
               </w:rPr>
@@ -3718,33 +3991,25 @@
                 <w:sz w:val="28"/>
                 <w:szCs w:val="28"/>
               </w:rPr>
-              <w:t xml:space="preserve">Thông tin </w:t>
-            </w:r>
-            <w:r>
-              <w:rPr>
-                <w:rFonts w:ascii="Times New Roman" w:eastAsia="Times New Roman" w:hAnsi="Times New Roman" w:cs="Times New Roman"/>
-                <w:sz w:val="28"/>
-                <w:szCs w:val="28"/>
-              </w:rPr>
-              <w:t>lớp</w:t>
-            </w:r>
-            <w:r>
-              <w:rPr>
-                <w:rFonts w:ascii="Times New Roman" w:eastAsia="Times New Roman" w:hAnsi="Times New Roman" w:cs="Times New Roman"/>
-                <w:sz w:val="28"/>
-                <w:szCs w:val="28"/>
-              </w:rPr>
-              <w:t xml:space="preserve"> học không hợp lệ</w:t>
-            </w:r>
-          </w:p>
-          <w:p>
-            <w:pPr>
-              <w:rPr>
-                <w:rFonts w:ascii="Times New Roman" w:eastAsia="Times New Roman" w:hAnsi="Times New Roman" w:cs="Times New Roman"/>
-                <w:sz w:val="28"/>
-                <w:szCs w:val="28"/>
-              </w:rPr>
-            </w:pPr>
+              <w:t>Thông tin môn học không hợp lệ</w:t>
+            </w:r>
+          </w:p>
+          <w:p>
+            <w:pPr>
+              <w:rPr>
+                <w:rFonts w:ascii="Times New Roman" w:eastAsia="Times New Roman" w:hAnsi="Times New Roman" w:cs="Times New Roman"/>
+                <w:sz w:val="28"/>
+                <w:szCs w:val="28"/>
+              </w:rPr>
+            </w:pPr>
+            <w:r>
+              <w:rPr>
+                <w:rFonts w:ascii="Times New Roman" w:eastAsia="Times New Roman" w:hAnsi="Times New Roman" w:cs="Times New Roman"/>
+                <w:sz w:val="28"/>
+                <w:szCs w:val="28"/>
+              </w:rPr>
+              <w:t>5a1: Hệ thống hiển thị thông báo cho quản trị viên</w:t>
+            </w:r>
           </w:p>
         </w:tc>
       </w:tr>
@@ -3872,16 +4137,7 @@
           <w:sz w:val="28"/>
           <w:szCs w:val="28"/>
         </w:rPr>
-        <w:t>S</w:t>
-      </w:r>
-      <w:r>
-        <w:rPr>
-          <w:b/>
-          <w:bCs/>
-          <w:sz w:val="28"/>
-          <w:szCs w:val="28"/>
-        </w:rPr>
-        <w:t>ửa thông tin môn học</w:t>
+        <w:t>Sửa thông tin môn học</w:t>
       </w:r>
     </w:p>
     <w:tbl>
@@ -4244,6 +4500,7 @@
                 <w:sz w:val="28"/>
                 <w:szCs w:val="28"/>
               </w:rPr>
+              <w:lastRenderedPageBreak/>
               <w:t>Điều kiện thành công</w:t>
             </w:r>
           </w:p>
@@ -4389,23 +4646,7 @@
                 <w:sz w:val="28"/>
                 <w:szCs w:val="28"/>
               </w:rPr>
-              <w:t>Quản trị viên nhập thông tin cần sửa</w:t>
-            </w:r>
-            <w:r>
-              <w:rPr>
-                <w:rFonts w:ascii="Times New Roman" w:eastAsia="Times New Roman" w:hAnsi="Times New Roman" w:cs="Times New Roman"/>
-                <w:sz w:val="28"/>
-                <w:szCs w:val="28"/>
-              </w:rPr>
-              <w:t xml:space="preserve"> không</w:t>
-            </w:r>
-            <w:r>
-              <w:rPr>
-                <w:rFonts w:ascii="Times New Roman" w:eastAsia="Times New Roman" w:hAnsi="Times New Roman" w:cs="Times New Roman"/>
-                <w:sz w:val="28"/>
-                <w:szCs w:val="28"/>
-              </w:rPr>
-              <w:t xml:space="preserve"> hợp lệ cho môn học</w:t>
+              <w:t>Quản trị viên nhập thông tin cần sửa không hợp lệ cho môn học</w:t>
             </w:r>
           </w:p>
         </w:tc>
@@ -4892,6 +5133,36 @@
               <w:t>sửa đổi thông tin môn học</w:t>
             </w:r>
           </w:p>
+          <w:p>
+            <w:pPr>
+              <w:pStyle w:val="ListParagraph"/>
+              <w:numPr>
+                <w:ilvl w:val="0"/>
+                <w:numId w:val="2"/>
+              </w:numPr>
+              <w:rPr>
+                <w:rFonts w:ascii="Times New Roman" w:eastAsia="Times New Roman" w:hAnsi="Times New Roman" w:cs="Times New Roman"/>
+                <w:sz w:val="28"/>
+                <w:szCs w:val="28"/>
+              </w:rPr>
+            </w:pPr>
+            <w:r>
+              <w:rPr>
+                <w:rFonts w:ascii="Times New Roman" w:eastAsia="Times New Roman" w:hAnsi="Times New Roman" w:cs="Times New Roman"/>
+                <w:sz w:val="28"/>
+                <w:szCs w:val="28"/>
+              </w:rPr>
+              <w:t xml:space="preserve">Môn </w:t>
+            </w:r>
+            <w:r>
+              <w:rPr>
+                <w:rFonts w:ascii="Times New Roman" w:eastAsia="Times New Roman" w:hAnsi="Times New Roman" w:cs="Times New Roman"/>
+                <w:sz w:val="28"/>
+                <w:szCs w:val="28"/>
+              </w:rPr>
+              <w:t>dạy</w:t>
+            </w:r>
+          </w:p>
         </w:tc>
       </w:tr>
       <w:tr>
@@ -5203,15 +5474,7 @@
                 <w:sz w:val="28"/>
                 <w:szCs w:val="28"/>
               </w:rPr>
-              <w:t xml:space="preserve">Hệ thống kiểm tra thông tin của form và lưu vào </w:t>
-            </w:r>
-            <w:r>
-              <w:rPr>
-                <w:rFonts w:ascii="Times New Roman" w:eastAsia="Times New Roman" w:hAnsi="Times New Roman" w:cs="Times New Roman"/>
-                <w:sz w:val="28"/>
-                <w:szCs w:val="28"/>
-              </w:rPr>
-              <w:t>cơ sở dữ liệu</w:t>
+              <w:t xml:space="preserve">Hệ thống kiểm tra thông tin của form </w:t>
             </w:r>
           </w:p>
         </w:tc>
@@ -5310,7 +5573,15 @@
                 <w:sz w:val="28"/>
                 <w:szCs w:val="28"/>
               </w:rPr>
-              <w:t>Hệ thống hiển thị thông báo cho quản trị viên</w:t>
+              <w:t xml:space="preserve">Hệ thống </w:t>
+            </w:r>
+            <w:r>
+              <w:rPr>
+                <w:rFonts w:ascii="Times New Roman" w:eastAsia="Times New Roman" w:hAnsi="Times New Roman" w:cs="Times New Roman"/>
+                <w:sz w:val="28"/>
+                <w:szCs w:val="28"/>
+              </w:rPr>
+              <w:t>lưu vào cơ sở dữ liệu</w:t>
             </w:r>
           </w:p>
         </w:tc>
@@ -5409,7 +5680,7 @@
                 <w:sz w:val="28"/>
                 <w:szCs w:val="28"/>
               </w:rPr>
-              <w:t>Use case kết thúc</w:t>
+              <w:t>Hệ thống hiển thị thông báo cho quản trị viên</w:t>
             </w:r>
           </w:p>
         </w:tc>
@@ -5433,25 +5704,15 @@
               <w:bottom w:w="100" w:type="dxa"/>
               <w:right w:w="100" w:type="dxa"/>
             </w:tcMar>
-            <w:hideMark/>
-          </w:tcPr>
-          <w:p>
-            <w:pPr>
-              <w:rPr>
-                <w:rFonts w:ascii="Times New Roman" w:eastAsia="Times New Roman" w:hAnsi="Times New Roman" w:cs="Times New Roman"/>
-                <w:sz w:val="28"/>
-                <w:szCs w:val="28"/>
-              </w:rPr>
-            </w:pPr>
-            <w:r>
-              <w:rPr>
-                <w:rFonts w:ascii="Times New Roman" w:eastAsia="Times New Roman" w:hAnsi="Times New Roman" w:cs="Times New Roman"/>
-                <w:color w:val="000000"/>
-                <w:sz w:val="28"/>
-                <w:szCs w:val="28"/>
-              </w:rPr>
-              <w:t>Luồng thay thế</w:t>
-            </w:r>
+          </w:tcPr>
+          <w:p>
+            <w:pPr>
+              <w:rPr>
+                <w:rFonts w:ascii="Times New Roman" w:eastAsia="Times New Roman" w:hAnsi="Times New Roman" w:cs="Times New Roman"/>
+                <w:sz w:val="28"/>
+                <w:szCs w:val="28"/>
+              </w:rPr>
+            </w:pPr>
           </w:p>
         </w:tc>
         <w:tc>
@@ -5469,24 +5730,22 @@
               <w:bottom w:w="100" w:type="dxa"/>
               <w:right w:w="100" w:type="dxa"/>
             </w:tcMar>
-            <w:hideMark/>
-          </w:tcPr>
-          <w:p>
-            <w:pPr>
-              <w:rPr>
-                <w:rFonts w:ascii="Times New Roman" w:eastAsia="Times New Roman" w:hAnsi="Times New Roman" w:cs="Times New Roman"/>
-                <w:sz w:val="28"/>
-                <w:szCs w:val="28"/>
-              </w:rPr>
-            </w:pPr>
-            <w:r>
-              <w:rPr>
-                <w:rFonts w:ascii="Times New Roman" w:eastAsia="Times New Roman" w:hAnsi="Times New Roman" w:cs="Times New Roman"/>
-                <w:color w:val="000000"/>
-                <w:sz w:val="28"/>
-                <w:szCs w:val="28"/>
-              </w:rPr>
-              <w:t>Bước</w:t>
+          </w:tcPr>
+          <w:p>
+            <w:pPr>
+              <w:rPr>
+                <w:rFonts w:ascii="Times New Roman" w:eastAsia="Times New Roman" w:hAnsi="Times New Roman" w:cs="Times New Roman"/>
+                <w:sz w:val="28"/>
+                <w:szCs w:val="28"/>
+              </w:rPr>
+            </w:pPr>
+            <w:r>
+              <w:rPr>
+                <w:rFonts w:ascii="Times New Roman" w:eastAsia="Times New Roman" w:hAnsi="Times New Roman" w:cs="Times New Roman"/>
+                <w:sz w:val="28"/>
+                <w:szCs w:val="28"/>
+              </w:rPr>
+              <w:t>8</w:t>
             </w:r>
           </w:p>
         </w:tc>
@@ -5505,24 +5764,22 @@
               <w:bottom w:w="100" w:type="dxa"/>
               <w:right w:w="100" w:type="dxa"/>
             </w:tcMar>
-            <w:hideMark/>
-          </w:tcPr>
-          <w:p>
-            <w:pPr>
-              <w:rPr>
-                <w:rFonts w:ascii="Times New Roman" w:eastAsia="Times New Roman" w:hAnsi="Times New Roman" w:cs="Times New Roman"/>
-                <w:sz w:val="28"/>
-                <w:szCs w:val="28"/>
-              </w:rPr>
-            </w:pPr>
-            <w:r>
-              <w:rPr>
-                <w:rFonts w:ascii="Times New Roman" w:eastAsia="Times New Roman" w:hAnsi="Times New Roman" w:cs="Times New Roman"/>
-                <w:color w:val="000000"/>
-                <w:sz w:val="28"/>
-                <w:szCs w:val="28"/>
-              </w:rPr>
-              <w:t>Hành động</w:t>
+          </w:tcPr>
+          <w:p>
+            <w:pPr>
+              <w:rPr>
+                <w:rFonts w:ascii="Times New Roman" w:eastAsia="Times New Roman" w:hAnsi="Times New Roman" w:cs="Times New Roman"/>
+                <w:sz w:val="28"/>
+                <w:szCs w:val="28"/>
+              </w:rPr>
+            </w:pPr>
+            <w:r>
+              <w:rPr>
+                <w:rFonts w:ascii="Times New Roman" w:eastAsia="Times New Roman" w:hAnsi="Times New Roman" w:cs="Times New Roman"/>
+                <w:sz w:val="28"/>
+                <w:szCs w:val="28"/>
+              </w:rPr>
+              <w:t>Use case kết thúc</w:t>
             </w:r>
           </w:p>
         </w:tc>
@@ -5556,6 +5813,15 @@
                 <w:szCs w:val="28"/>
               </w:rPr>
             </w:pPr>
+            <w:r>
+              <w:rPr>
+                <w:rFonts w:ascii="Times New Roman" w:eastAsia="Times New Roman" w:hAnsi="Times New Roman" w:cs="Times New Roman"/>
+                <w:color w:val="000000"/>
+                <w:sz w:val="28"/>
+                <w:szCs w:val="28"/>
+              </w:rPr>
+              <w:t>Luồng thay thế</w:t>
+            </w:r>
           </w:p>
         </w:tc>
         <w:tc>
@@ -5586,10 +5852,11 @@
             <w:r>
               <w:rPr>
                 <w:rFonts w:ascii="Times New Roman" w:eastAsia="Times New Roman" w:hAnsi="Times New Roman" w:cs="Times New Roman"/>
-                <w:sz w:val="28"/>
-                <w:szCs w:val="28"/>
-              </w:rPr>
-              <w:t>5a</w:t>
+                <w:color w:val="000000"/>
+                <w:sz w:val="28"/>
+                <w:szCs w:val="28"/>
+              </w:rPr>
+              <w:t>Bước</w:t>
             </w:r>
           </w:p>
         </w:tc>
@@ -5621,20 +5888,12 @@
             <w:r>
               <w:rPr>
                 <w:rFonts w:ascii="Times New Roman" w:eastAsia="Times New Roman" w:hAnsi="Times New Roman" w:cs="Times New Roman"/>
-                <w:sz w:val="28"/>
-                <w:szCs w:val="28"/>
-              </w:rPr>
-              <w:t>Thông tin sửa đổi môn học không hợp lệ</w:t>
-            </w:r>
-          </w:p>
-          <w:p>
-            <w:pPr>
-              <w:rPr>
-                <w:rFonts w:ascii="Times New Roman" w:eastAsia="Times New Roman" w:hAnsi="Times New Roman" w:cs="Times New Roman"/>
-                <w:sz w:val="28"/>
-                <w:szCs w:val="28"/>
-              </w:rPr>
-            </w:pPr>
+                <w:color w:val="000000"/>
+                <w:sz w:val="28"/>
+                <w:szCs w:val="28"/>
+              </w:rPr>
+              <w:t>Hành động</w:t>
+            </w:r>
           </w:p>
         </w:tc>
       </w:tr>
@@ -5667,6 +5926,133 @@
                 <w:szCs w:val="28"/>
               </w:rPr>
             </w:pPr>
+          </w:p>
+        </w:tc>
+        <w:tc>
+          <w:tcPr>
+            <w:tcW w:w="987" w:type="dxa"/>
+            <w:tcBorders>
+              <w:top w:val="single" w:sz="8" w:space="0" w:color="000000"/>
+              <w:left w:val="single" w:sz="8" w:space="0" w:color="000000"/>
+              <w:bottom w:val="single" w:sz="8" w:space="0" w:color="000000"/>
+              <w:right w:val="single" w:sz="8" w:space="0" w:color="000000"/>
+            </w:tcBorders>
+            <w:tcMar>
+              <w:top w:w="100" w:type="dxa"/>
+              <w:left w:w="100" w:type="dxa"/>
+              <w:bottom w:w="100" w:type="dxa"/>
+              <w:right w:w="100" w:type="dxa"/>
+            </w:tcMar>
+            <w:hideMark/>
+          </w:tcPr>
+          <w:p>
+            <w:pPr>
+              <w:rPr>
+                <w:rFonts w:ascii="Times New Roman" w:eastAsia="Times New Roman" w:hAnsi="Times New Roman" w:cs="Times New Roman"/>
+                <w:sz w:val="28"/>
+                <w:szCs w:val="28"/>
+              </w:rPr>
+            </w:pPr>
+            <w:r>
+              <w:rPr>
+                <w:rFonts w:ascii="Times New Roman" w:eastAsia="Times New Roman" w:hAnsi="Times New Roman" w:cs="Times New Roman"/>
+                <w:sz w:val="28"/>
+                <w:szCs w:val="28"/>
+              </w:rPr>
+              <w:t>5a</w:t>
+            </w:r>
+          </w:p>
+        </w:tc>
+        <w:tc>
+          <w:tcPr>
+            <w:tcW w:w="6748" w:type="dxa"/>
+            <w:tcBorders>
+              <w:top w:val="single" w:sz="8" w:space="0" w:color="000000"/>
+              <w:left w:val="single" w:sz="8" w:space="0" w:color="000000"/>
+              <w:bottom w:val="single" w:sz="8" w:space="0" w:color="000000"/>
+              <w:right w:val="single" w:sz="8" w:space="0" w:color="000000"/>
+            </w:tcBorders>
+            <w:tcMar>
+              <w:top w:w="100" w:type="dxa"/>
+              <w:left w:w="100" w:type="dxa"/>
+              <w:bottom w:w="100" w:type="dxa"/>
+              <w:right w:w="100" w:type="dxa"/>
+            </w:tcMar>
+            <w:hideMark/>
+          </w:tcPr>
+          <w:p>
+            <w:pPr>
+              <w:rPr>
+                <w:rFonts w:ascii="Times New Roman" w:eastAsia="Times New Roman" w:hAnsi="Times New Roman" w:cs="Times New Roman"/>
+                <w:sz w:val="28"/>
+                <w:szCs w:val="28"/>
+              </w:rPr>
+            </w:pPr>
+            <w:r>
+              <w:rPr>
+                <w:rFonts w:ascii="Times New Roman" w:eastAsia="Times New Roman" w:hAnsi="Times New Roman" w:cs="Times New Roman"/>
+                <w:sz w:val="28"/>
+                <w:szCs w:val="28"/>
+              </w:rPr>
+              <w:t>Thông tin môn học không hợp lệ</w:t>
+            </w:r>
+          </w:p>
+          <w:p>
+            <w:pPr>
+              <w:rPr>
+                <w:rFonts w:ascii="Times New Roman" w:eastAsia="Times New Roman" w:hAnsi="Times New Roman" w:cs="Times New Roman"/>
+                <w:sz w:val="28"/>
+                <w:szCs w:val="28"/>
+              </w:rPr>
+            </w:pPr>
+            <w:r>
+              <w:rPr>
+                <w:rFonts w:ascii="Times New Roman" w:eastAsia="Times New Roman" w:hAnsi="Times New Roman" w:cs="Times New Roman"/>
+                <w:sz w:val="28"/>
+                <w:szCs w:val="28"/>
+              </w:rPr>
+              <w:t>5a1: Hệ thống hiển thị thông báo cho quản trị viên</w:t>
+            </w:r>
+            <w:r>
+              <w:rPr>
+                <w:rFonts w:ascii="Times New Roman" w:eastAsia="Times New Roman" w:hAnsi="Times New Roman" w:cs="Times New Roman"/>
+                <w:sz w:val="28"/>
+                <w:szCs w:val="28"/>
+              </w:rPr>
+              <w:t xml:space="preserve"> </w:t>
+            </w:r>
+          </w:p>
+        </w:tc>
+      </w:tr>
+      <w:tr>
+        <w:trPr>
+          <w:trHeight w:val="262"/>
+        </w:trPr>
+        <w:tc>
+          <w:tcPr>
+            <w:tcW w:w="0" w:type="auto"/>
+            <w:tcBorders>
+              <w:top w:val="single" w:sz="8" w:space="0" w:color="000000"/>
+              <w:left w:val="single" w:sz="8" w:space="0" w:color="000000"/>
+              <w:bottom w:val="single" w:sz="8" w:space="0" w:color="000000"/>
+              <w:right w:val="single" w:sz="8" w:space="0" w:color="000000"/>
+            </w:tcBorders>
+            <w:tcMar>
+              <w:top w:w="100" w:type="dxa"/>
+              <w:left w:w="100" w:type="dxa"/>
+              <w:bottom w:w="100" w:type="dxa"/>
+              <w:right w:w="100" w:type="dxa"/>
+            </w:tcMar>
+            <w:hideMark/>
+          </w:tcPr>
+          <w:p>
+            <w:pPr>
+              <w:rPr>
+                <w:rFonts w:ascii="Times New Roman" w:eastAsia="Times New Roman" w:hAnsi="Times New Roman" w:cs="Times New Roman"/>
+                <w:sz w:val="28"/>
+                <w:szCs w:val="28"/>
+              </w:rPr>
+            </w:pPr>
             <w:r>
               <w:rPr>
                 <w:rFonts w:ascii="Times New Roman" w:eastAsia="Times New Roman" w:hAnsi="Times New Roman" w:cs="Times New Roman"/>
@@ -5674,6 +6060,7 @@
                 <w:sz w:val="28"/>
                 <w:szCs w:val="28"/>
               </w:rPr>
+              <w:lastRenderedPageBreak/>
               <w:t>Các hình thức khác</w:t>
             </w:r>
           </w:p>
@@ -6220,7 +6607,6 @@
                 <w:sz w:val="28"/>
                 <w:szCs w:val="28"/>
               </w:rPr>
-              <w:lastRenderedPageBreak/>
               <w:t>Điều kiện thất bại</w:t>
             </w:r>
           </w:p>
@@ -6749,7 +7135,7 @@
                 <w:sz w:val="28"/>
                 <w:szCs w:val="28"/>
               </w:rPr>
-              <w:t>Hệ thống kiểm tra và xóa môn học</w:t>
+              <w:t xml:space="preserve">Hệ thống kiểm tra </w:t>
             </w:r>
           </w:p>
         </w:tc>
@@ -6835,6 +7221,13 @@
             </w:tcMar>
           </w:tcPr>
           <w:p>
+            <w:pPr>
+              <w:rPr>
+                <w:rFonts w:ascii="Times New Roman" w:eastAsia="Times New Roman" w:hAnsi="Times New Roman" w:cs="Times New Roman"/>
+                <w:sz w:val="28"/>
+                <w:szCs w:val="28"/>
+              </w:rPr>
+            </w:pPr>
             <w:r>
               <w:rPr>
                 <w:rFonts w:ascii="Times New Roman" w:eastAsia="Times New Roman" w:hAnsi="Times New Roman" w:cs="Times New Roman"/>
@@ -6849,7 +7242,15 @@
                 <w:sz w:val="28"/>
                 <w:szCs w:val="28"/>
               </w:rPr>
-              <w:t>hiển trị thông báo cho quản trị viên</w:t>
+              <w:t>xóa môn học</w:t>
+            </w:r>
+            <w:r>
+              <w:rPr>
+                <w:rFonts w:ascii="Times New Roman" w:eastAsia="Times New Roman" w:hAnsi="Times New Roman" w:cs="Times New Roman"/>
+                <w:sz w:val="28"/>
+                <w:szCs w:val="28"/>
+              </w:rPr>
+              <w:t xml:space="preserve"> khỏi cơ sở dũ liệu</w:t>
             </w:r>
           </w:p>
         </w:tc>
@@ -6914,7 +7315,7 @@
                 <w:sz w:val="28"/>
                 <w:szCs w:val="28"/>
               </w:rPr>
-              <w:t>4</w:t>
+              <w:t>3</w:t>
             </w:r>
           </w:p>
         </w:tc>
@@ -6935,20 +7336,21 @@
             </w:tcMar>
           </w:tcPr>
           <w:p>
-            <w:pPr>
-              <w:rPr>
-                <w:rFonts w:ascii="Times New Roman" w:eastAsia="Times New Roman" w:hAnsi="Times New Roman" w:cs="Times New Roman"/>
-                <w:sz w:val="28"/>
-                <w:szCs w:val="28"/>
-              </w:rPr>
-            </w:pPr>
-            <w:r>
-              <w:rPr>
-                <w:rFonts w:ascii="Times New Roman" w:eastAsia="Times New Roman" w:hAnsi="Times New Roman" w:cs="Times New Roman"/>
-                <w:sz w:val="28"/>
-                <w:szCs w:val="28"/>
-              </w:rPr>
-              <w:t>Use case kết thúc</w:t>
+            <w:r>
+              <w:rPr>
+                <w:rFonts w:ascii="Times New Roman" w:eastAsia="Times New Roman" w:hAnsi="Times New Roman" w:cs="Times New Roman"/>
+                <w:sz w:val="28"/>
+                <w:szCs w:val="28"/>
+              </w:rPr>
+              <w:t xml:space="preserve">Hệ thống </w:t>
+            </w:r>
+            <w:r>
+              <w:rPr>
+                <w:rFonts w:ascii="Times New Roman" w:eastAsia="Times New Roman" w:hAnsi="Times New Roman" w:cs="Times New Roman"/>
+                <w:sz w:val="28"/>
+                <w:szCs w:val="28"/>
+              </w:rPr>
+              <w:t>hiển trị thông báo cho quản trị viên</w:t>
             </w:r>
           </w:p>
         </w:tc>
@@ -6972,25 +7374,15 @@
               <w:bottom w:w="100" w:type="dxa"/>
               <w:right w:w="100" w:type="dxa"/>
             </w:tcMar>
-            <w:hideMark/>
-          </w:tcPr>
-          <w:p>
-            <w:pPr>
-              <w:rPr>
-                <w:rFonts w:ascii="Times New Roman" w:eastAsia="Times New Roman" w:hAnsi="Times New Roman" w:cs="Times New Roman"/>
-                <w:sz w:val="28"/>
-                <w:szCs w:val="28"/>
-              </w:rPr>
-            </w:pPr>
-            <w:r>
-              <w:rPr>
-                <w:rFonts w:ascii="Times New Roman" w:eastAsia="Times New Roman" w:hAnsi="Times New Roman" w:cs="Times New Roman"/>
-                <w:color w:val="000000"/>
-                <w:sz w:val="28"/>
-                <w:szCs w:val="28"/>
-              </w:rPr>
-              <w:t>Luồng thay thế</w:t>
-            </w:r>
+          </w:tcPr>
+          <w:p>
+            <w:pPr>
+              <w:rPr>
+                <w:rFonts w:ascii="Times New Roman" w:eastAsia="Times New Roman" w:hAnsi="Times New Roman" w:cs="Times New Roman"/>
+                <w:sz w:val="28"/>
+                <w:szCs w:val="28"/>
+              </w:rPr>
+            </w:pPr>
           </w:p>
         </w:tc>
         <w:tc>
@@ -7008,24 +7400,22 @@
               <w:bottom w:w="100" w:type="dxa"/>
               <w:right w:w="100" w:type="dxa"/>
             </w:tcMar>
-            <w:hideMark/>
-          </w:tcPr>
-          <w:p>
-            <w:pPr>
-              <w:rPr>
-                <w:rFonts w:ascii="Times New Roman" w:eastAsia="Times New Roman" w:hAnsi="Times New Roman" w:cs="Times New Roman"/>
-                <w:sz w:val="28"/>
-                <w:szCs w:val="28"/>
-              </w:rPr>
-            </w:pPr>
-            <w:r>
-              <w:rPr>
-                <w:rFonts w:ascii="Times New Roman" w:eastAsia="Times New Roman" w:hAnsi="Times New Roman" w:cs="Times New Roman"/>
-                <w:color w:val="000000"/>
-                <w:sz w:val="28"/>
-                <w:szCs w:val="28"/>
-              </w:rPr>
-              <w:t>Bước</w:t>
+          </w:tcPr>
+          <w:p>
+            <w:pPr>
+              <w:rPr>
+                <w:rFonts w:ascii="Times New Roman" w:eastAsia="Times New Roman" w:hAnsi="Times New Roman" w:cs="Times New Roman"/>
+                <w:sz w:val="28"/>
+                <w:szCs w:val="28"/>
+              </w:rPr>
+            </w:pPr>
+            <w:r>
+              <w:rPr>
+                <w:rFonts w:ascii="Times New Roman" w:eastAsia="Times New Roman" w:hAnsi="Times New Roman" w:cs="Times New Roman"/>
+                <w:sz w:val="28"/>
+                <w:szCs w:val="28"/>
+              </w:rPr>
+              <w:t>4</w:t>
             </w:r>
           </w:p>
         </w:tc>
@@ -7044,24 +7434,22 @@
               <w:bottom w:w="100" w:type="dxa"/>
               <w:right w:w="100" w:type="dxa"/>
             </w:tcMar>
-            <w:hideMark/>
-          </w:tcPr>
-          <w:p>
-            <w:pPr>
-              <w:rPr>
-                <w:rFonts w:ascii="Times New Roman" w:eastAsia="Times New Roman" w:hAnsi="Times New Roman" w:cs="Times New Roman"/>
-                <w:sz w:val="28"/>
-                <w:szCs w:val="28"/>
-              </w:rPr>
-            </w:pPr>
-            <w:r>
-              <w:rPr>
-                <w:rFonts w:ascii="Times New Roman" w:eastAsia="Times New Roman" w:hAnsi="Times New Roman" w:cs="Times New Roman"/>
-                <w:color w:val="000000"/>
-                <w:sz w:val="28"/>
-                <w:szCs w:val="28"/>
-              </w:rPr>
-              <w:t>Hành động</w:t>
+          </w:tcPr>
+          <w:p>
+            <w:pPr>
+              <w:rPr>
+                <w:rFonts w:ascii="Times New Roman" w:eastAsia="Times New Roman" w:hAnsi="Times New Roman" w:cs="Times New Roman"/>
+                <w:sz w:val="28"/>
+                <w:szCs w:val="28"/>
+              </w:rPr>
+            </w:pPr>
+            <w:r>
+              <w:rPr>
+                <w:rFonts w:ascii="Times New Roman" w:eastAsia="Times New Roman" w:hAnsi="Times New Roman" w:cs="Times New Roman"/>
+                <w:sz w:val="28"/>
+                <w:szCs w:val="28"/>
+              </w:rPr>
+              <w:t>Use case kết thúc</w:t>
             </w:r>
           </w:p>
         </w:tc>
@@ -7095,6 +7483,15 @@
                 <w:szCs w:val="28"/>
               </w:rPr>
             </w:pPr>
+            <w:r>
+              <w:rPr>
+                <w:rFonts w:ascii="Times New Roman" w:eastAsia="Times New Roman" w:hAnsi="Times New Roman" w:cs="Times New Roman"/>
+                <w:color w:val="000000"/>
+                <w:sz w:val="28"/>
+                <w:szCs w:val="28"/>
+              </w:rPr>
+              <w:t>Luồng thay thế</w:t>
+            </w:r>
           </w:p>
         </w:tc>
         <w:tc>
@@ -7125,6 +7522,110 @@
             <w:r>
               <w:rPr>
                 <w:rFonts w:ascii="Times New Roman" w:eastAsia="Times New Roman" w:hAnsi="Times New Roman" w:cs="Times New Roman"/>
+                <w:color w:val="000000"/>
+                <w:sz w:val="28"/>
+                <w:szCs w:val="28"/>
+              </w:rPr>
+              <w:t>Bước</w:t>
+            </w:r>
+          </w:p>
+        </w:tc>
+        <w:tc>
+          <w:tcPr>
+            <w:tcW w:w="6748" w:type="dxa"/>
+            <w:tcBorders>
+              <w:top w:val="single" w:sz="8" w:space="0" w:color="000000"/>
+              <w:left w:val="single" w:sz="8" w:space="0" w:color="000000"/>
+              <w:bottom w:val="single" w:sz="8" w:space="0" w:color="000000"/>
+              <w:right w:val="single" w:sz="8" w:space="0" w:color="000000"/>
+            </w:tcBorders>
+            <w:tcMar>
+              <w:top w:w="100" w:type="dxa"/>
+              <w:left w:w="100" w:type="dxa"/>
+              <w:bottom w:w="100" w:type="dxa"/>
+              <w:right w:w="100" w:type="dxa"/>
+            </w:tcMar>
+            <w:hideMark/>
+          </w:tcPr>
+          <w:p>
+            <w:pPr>
+              <w:rPr>
+                <w:rFonts w:ascii="Times New Roman" w:eastAsia="Times New Roman" w:hAnsi="Times New Roman" w:cs="Times New Roman"/>
+                <w:sz w:val="28"/>
+                <w:szCs w:val="28"/>
+              </w:rPr>
+            </w:pPr>
+            <w:r>
+              <w:rPr>
+                <w:rFonts w:ascii="Times New Roman" w:eastAsia="Times New Roman" w:hAnsi="Times New Roman" w:cs="Times New Roman"/>
+                <w:color w:val="000000"/>
+                <w:sz w:val="28"/>
+                <w:szCs w:val="28"/>
+              </w:rPr>
+              <w:t>Hành động</w:t>
+            </w:r>
+          </w:p>
+        </w:tc>
+      </w:tr>
+      <w:tr>
+        <w:trPr>
+          <w:trHeight w:val="262"/>
+        </w:trPr>
+        <w:tc>
+          <w:tcPr>
+            <w:tcW w:w="0" w:type="auto"/>
+            <w:tcBorders>
+              <w:top w:val="single" w:sz="8" w:space="0" w:color="000000"/>
+              <w:left w:val="single" w:sz="8" w:space="0" w:color="000000"/>
+              <w:bottom w:val="single" w:sz="8" w:space="0" w:color="000000"/>
+              <w:right w:val="single" w:sz="8" w:space="0" w:color="000000"/>
+            </w:tcBorders>
+            <w:tcMar>
+              <w:top w:w="100" w:type="dxa"/>
+              <w:left w:w="100" w:type="dxa"/>
+              <w:bottom w:w="100" w:type="dxa"/>
+              <w:right w:w="100" w:type="dxa"/>
+            </w:tcMar>
+            <w:hideMark/>
+          </w:tcPr>
+          <w:p>
+            <w:pPr>
+              <w:rPr>
+                <w:rFonts w:ascii="Times New Roman" w:eastAsia="Times New Roman" w:hAnsi="Times New Roman" w:cs="Times New Roman"/>
+                <w:sz w:val="28"/>
+                <w:szCs w:val="28"/>
+              </w:rPr>
+            </w:pPr>
+          </w:p>
+        </w:tc>
+        <w:tc>
+          <w:tcPr>
+            <w:tcW w:w="987" w:type="dxa"/>
+            <w:tcBorders>
+              <w:top w:val="single" w:sz="8" w:space="0" w:color="000000"/>
+              <w:left w:val="single" w:sz="8" w:space="0" w:color="000000"/>
+              <w:bottom w:val="single" w:sz="8" w:space="0" w:color="000000"/>
+              <w:right w:val="single" w:sz="8" w:space="0" w:color="000000"/>
+            </w:tcBorders>
+            <w:tcMar>
+              <w:top w:w="100" w:type="dxa"/>
+              <w:left w:w="100" w:type="dxa"/>
+              <w:bottom w:w="100" w:type="dxa"/>
+              <w:right w:w="100" w:type="dxa"/>
+            </w:tcMar>
+            <w:hideMark/>
+          </w:tcPr>
+          <w:p>
+            <w:pPr>
+              <w:rPr>
+                <w:rFonts w:ascii="Times New Roman" w:eastAsia="Times New Roman" w:hAnsi="Times New Roman" w:cs="Times New Roman"/>
+                <w:sz w:val="28"/>
+                <w:szCs w:val="28"/>
+              </w:rPr>
+            </w:pPr>
+            <w:r>
+              <w:rPr>
+                <w:rFonts w:ascii="Times New Roman" w:eastAsia="Times New Roman" w:hAnsi="Times New Roman" w:cs="Times New Roman"/>
                 <w:sz w:val="28"/>
                 <w:szCs w:val="28"/>
               </w:rPr>
@@ -7172,6 +7673,23 @@
                 <w:szCs w:val="28"/>
               </w:rPr>
               <w:t>Môn học cần xóa không tồn tại hoặc không đảm bảo điều kiện xóa</w:t>
+            </w:r>
+          </w:p>
+          <w:p>
+            <w:pPr>
+              <w:rPr>
+                <w:rFonts w:ascii="Times New Roman" w:eastAsia="Times New Roman" w:hAnsi="Times New Roman" w:cs="Times New Roman"/>
+                <w:sz w:val="28"/>
+                <w:szCs w:val="28"/>
+              </w:rPr>
+            </w:pPr>
+            <w:r>
+              <w:rPr>
+                <w:rFonts w:ascii="Times New Roman" w:eastAsia="Times New Roman" w:hAnsi="Times New Roman" w:cs="Times New Roman"/>
+                <w:sz w:val="28"/>
+                <w:szCs w:val="28"/>
+              </w:rPr>
+              <w:t>2a1: Hệ thống hiển thị thông báo cho quản trị viên</w:t>
             </w:r>
           </w:p>
           <w:p>
@@ -7681,7 +8199,6 @@
                 <w:sz w:val="28"/>
                 <w:szCs w:val="28"/>
               </w:rPr>
-              <w:lastRenderedPageBreak/>
               <w:t>Điều kiện thành công</w:t>
             </w:r>
           </w:p>
@@ -9122,7 +9639,6 @@
                 <w:sz w:val="28"/>
                 <w:szCs w:val="28"/>
               </w:rPr>
-              <w:lastRenderedPageBreak/>
               <w:t>Mức</w:t>
             </w:r>
           </w:p>
@@ -9398,39 +9914,7 @@
                 <w:sz w:val="28"/>
                 <w:szCs w:val="28"/>
               </w:rPr>
-              <w:t xml:space="preserve">File được nhập vào hệ thống </w:t>
-            </w:r>
-            <w:r>
-              <w:rPr>
-                <w:rFonts w:ascii="Times New Roman" w:eastAsia="Times New Roman" w:hAnsi="Times New Roman" w:cs="Times New Roman"/>
-                <w:sz w:val="28"/>
-                <w:szCs w:val="28"/>
-              </w:rPr>
-              <w:t xml:space="preserve">không </w:t>
-            </w:r>
-            <w:r>
-              <w:rPr>
-                <w:rFonts w:ascii="Times New Roman" w:eastAsia="Times New Roman" w:hAnsi="Times New Roman" w:cs="Times New Roman"/>
-                <w:sz w:val="28"/>
-                <w:szCs w:val="28"/>
-              </w:rPr>
-              <w:t>có dữ liệu thích hợp và</w:t>
-            </w:r>
-            <w:r>
-              <w:rPr>
-                <w:rFonts w:ascii="Times New Roman" w:eastAsia="Times New Roman" w:hAnsi="Times New Roman" w:cs="Times New Roman"/>
-                <w:sz w:val="28"/>
-                <w:szCs w:val="28"/>
-              </w:rPr>
-              <w:t xml:space="preserve"> </w:t>
-            </w:r>
-            <w:r>
-              <w:rPr>
-                <w:rFonts w:ascii="Times New Roman" w:eastAsia="Times New Roman" w:hAnsi="Times New Roman" w:cs="Times New Roman"/>
-                <w:sz w:val="28"/>
-                <w:szCs w:val="28"/>
-              </w:rPr>
-              <w:t>không đúng định dạng</w:t>
+              <w:t>File được nhập vào hệ thống không có dữ liệu thích hợp và không đúng định dạng</w:t>
             </w:r>
           </w:p>
         </w:tc>
@@ -9908,6 +10392,37 @@
               </w:rPr>
               <w:t>Hệ thông hiển thị form nhập file</w:t>
             </w:r>
+            <w:r>
+              <w:rPr>
+                <w:rFonts w:ascii="Times New Roman" w:eastAsia="Times New Roman" w:hAnsi="Times New Roman" w:cs="Times New Roman"/>
+                <w:sz w:val="28"/>
+                <w:szCs w:val="28"/>
+              </w:rPr>
+              <w:t xml:space="preserve"> gồm thông tin</w:t>
+            </w:r>
+          </w:p>
+          <w:p>
+            <w:pPr>
+              <w:pStyle w:val="ListParagraph"/>
+              <w:numPr>
+                <w:ilvl w:val="0"/>
+                <w:numId w:val="2"/>
+              </w:numPr>
+              <w:rPr>
+                <w:rFonts w:ascii="Times New Roman" w:eastAsia="Times New Roman" w:hAnsi="Times New Roman" w:cs="Times New Roman"/>
+                <w:sz w:val="28"/>
+                <w:szCs w:val="28"/>
+              </w:rPr>
+            </w:pPr>
+            <w:r>
+              <w:rPr>
+                <w:rFonts w:ascii="Times New Roman" w:eastAsia="Times New Roman" w:hAnsi="Times New Roman" w:cs="Times New Roman"/>
+                <w:sz w:val="28"/>
+                <w:szCs w:val="28"/>
+              </w:rPr>
+              <w:lastRenderedPageBreak/>
+              <w:t>file nhập</w:t>
+            </w:r>
           </w:p>
         </w:tc>
       </w:tr>
@@ -10204,7 +10719,7 @@
                 <w:sz w:val="28"/>
                 <w:szCs w:val="28"/>
               </w:rPr>
-              <w:t>dữ liệu và lưu vào cơ sở dữ liệu</w:t>
+              <w:t xml:space="preserve">dữ liệu </w:t>
             </w:r>
           </w:p>
         </w:tc>
@@ -10303,7 +10818,15 @@
                 <w:sz w:val="28"/>
                 <w:szCs w:val="28"/>
               </w:rPr>
-              <w:t>Hệ thống hiển thị thông báo cho quản trị viên</w:t>
+              <w:t>Hệ thống</w:t>
+            </w:r>
+            <w:r>
+              <w:rPr>
+                <w:rFonts w:ascii="Times New Roman" w:eastAsia="Times New Roman" w:hAnsi="Times New Roman" w:cs="Times New Roman"/>
+                <w:sz w:val="28"/>
+                <w:szCs w:val="28"/>
+              </w:rPr>
+              <w:t xml:space="preserve"> lưu vào cơ sở dữ liệu</w:t>
             </w:r>
           </w:p>
         </w:tc>
@@ -10402,7 +10925,7 @@
                 <w:sz w:val="28"/>
                 <w:szCs w:val="28"/>
               </w:rPr>
-              <w:t>Use case kết thúc</w:t>
+              <w:t>Hệ thống hiển thị thông báo cho quản trị viên</w:t>
             </w:r>
           </w:p>
         </w:tc>
@@ -10426,25 +10949,15 @@
               <w:bottom w:w="100" w:type="dxa"/>
               <w:right w:w="100" w:type="dxa"/>
             </w:tcMar>
-            <w:hideMark/>
-          </w:tcPr>
-          <w:p>
-            <w:pPr>
-              <w:rPr>
-                <w:rFonts w:ascii="Times New Roman" w:eastAsia="Times New Roman" w:hAnsi="Times New Roman" w:cs="Times New Roman"/>
-                <w:sz w:val="28"/>
-                <w:szCs w:val="28"/>
-              </w:rPr>
-            </w:pPr>
-            <w:r>
-              <w:rPr>
-                <w:rFonts w:ascii="Times New Roman" w:eastAsia="Times New Roman" w:hAnsi="Times New Roman" w:cs="Times New Roman"/>
-                <w:color w:val="000000"/>
-                <w:sz w:val="28"/>
-                <w:szCs w:val="28"/>
-              </w:rPr>
-              <w:t>Luồng thay thế</w:t>
-            </w:r>
+          </w:tcPr>
+          <w:p>
+            <w:pPr>
+              <w:rPr>
+                <w:rFonts w:ascii="Times New Roman" w:eastAsia="Times New Roman" w:hAnsi="Times New Roman" w:cs="Times New Roman"/>
+                <w:sz w:val="28"/>
+                <w:szCs w:val="28"/>
+              </w:rPr>
+            </w:pPr>
           </w:p>
         </w:tc>
         <w:tc>
@@ -10462,24 +10975,22 @@
               <w:bottom w:w="100" w:type="dxa"/>
               <w:right w:w="100" w:type="dxa"/>
             </w:tcMar>
-            <w:hideMark/>
-          </w:tcPr>
-          <w:p>
-            <w:pPr>
-              <w:rPr>
-                <w:rFonts w:ascii="Times New Roman" w:eastAsia="Times New Roman" w:hAnsi="Times New Roman" w:cs="Times New Roman"/>
-                <w:sz w:val="28"/>
-                <w:szCs w:val="28"/>
-              </w:rPr>
-            </w:pPr>
-            <w:r>
-              <w:rPr>
-                <w:rFonts w:ascii="Times New Roman" w:eastAsia="Times New Roman" w:hAnsi="Times New Roman" w:cs="Times New Roman"/>
-                <w:color w:val="000000"/>
-                <w:sz w:val="28"/>
-                <w:szCs w:val="28"/>
-              </w:rPr>
-              <w:t>Bước</w:t>
+          </w:tcPr>
+          <w:p>
+            <w:pPr>
+              <w:rPr>
+                <w:rFonts w:ascii="Times New Roman" w:eastAsia="Times New Roman" w:hAnsi="Times New Roman" w:cs="Times New Roman"/>
+                <w:sz w:val="28"/>
+                <w:szCs w:val="28"/>
+              </w:rPr>
+            </w:pPr>
+            <w:r>
+              <w:rPr>
+                <w:rFonts w:ascii="Times New Roman" w:eastAsia="Times New Roman" w:hAnsi="Times New Roman" w:cs="Times New Roman"/>
+                <w:sz w:val="28"/>
+                <w:szCs w:val="28"/>
+              </w:rPr>
+              <w:t>8</w:t>
             </w:r>
           </w:p>
         </w:tc>
@@ -10498,24 +11009,22 @@
               <w:bottom w:w="100" w:type="dxa"/>
               <w:right w:w="100" w:type="dxa"/>
             </w:tcMar>
-            <w:hideMark/>
-          </w:tcPr>
-          <w:p>
-            <w:pPr>
-              <w:rPr>
-                <w:rFonts w:ascii="Times New Roman" w:eastAsia="Times New Roman" w:hAnsi="Times New Roman" w:cs="Times New Roman"/>
-                <w:sz w:val="28"/>
-                <w:szCs w:val="28"/>
-              </w:rPr>
-            </w:pPr>
-            <w:r>
-              <w:rPr>
-                <w:rFonts w:ascii="Times New Roman" w:eastAsia="Times New Roman" w:hAnsi="Times New Roman" w:cs="Times New Roman"/>
-                <w:color w:val="000000"/>
-                <w:sz w:val="28"/>
-                <w:szCs w:val="28"/>
-              </w:rPr>
-              <w:t>Hành động</w:t>
+          </w:tcPr>
+          <w:p>
+            <w:pPr>
+              <w:rPr>
+                <w:rFonts w:ascii="Times New Roman" w:eastAsia="Times New Roman" w:hAnsi="Times New Roman" w:cs="Times New Roman"/>
+                <w:sz w:val="28"/>
+                <w:szCs w:val="28"/>
+              </w:rPr>
+            </w:pPr>
+            <w:r>
+              <w:rPr>
+                <w:rFonts w:ascii="Times New Roman" w:eastAsia="Times New Roman" w:hAnsi="Times New Roman" w:cs="Times New Roman"/>
+                <w:sz w:val="28"/>
+                <w:szCs w:val="28"/>
+              </w:rPr>
+              <w:t>Use case kết thúc</w:t>
             </w:r>
           </w:p>
         </w:tc>
@@ -10549,6 +11058,15 @@
                 <w:szCs w:val="28"/>
               </w:rPr>
             </w:pPr>
+            <w:r>
+              <w:rPr>
+                <w:rFonts w:ascii="Times New Roman" w:eastAsia="Times New Roman" w:hAnsi="Times New Roman" w:cs="Times New Roman"/>
+                <w:color w:val="000000"/>
+                <w:sz w:val="28"/>
+                <w:szCs w:val="28"/>
+              </w:rPr>
+              <w:t>Luồng thay thế</w:t>
+            </w:r>
           </w:p>
         </w:tc>
         <w:tc>
@@ -10579,10 +11097,11 @@
             <w:r>
               <w:rPr>
                 <w:rFonts w:ascii="Times New Roman" w:eastAsia="Times New Roman" w:hAnsi="Times New Roman" w:cs="Times New Roman"/>
-                <w:sz w:val="28"/>
-                <w:szCs w:val="28"/>
-              </w:rPr>
-              <w:t>5a</w:t>
+                <w:color w:val="000000"/>
+                <w:sz w:val="28"/>
+                <w:szCs w:val="28"/>
+              </w:rPr>
+              <w:t>Bước</w:t>
             </w:r>
           </w:p>
         </w:tc>
@@ -10614,18 +11133,11 @@
             <w:r>
               <w:rPr>
                 <w:rFonts w:ascii="Times New Roman" w:eastAsia="Times New Roman" w:hAnsi="Times New Roman" w:cs="Times New Roman"/>
-                <w:sz w:val="28"/>
-                <w:szCs w:val="28"/>
-              </w:rPr>
-              <w:t>Dữ liệu không hợp lệ hoặc</w:t>
-            </w:r>
-            <w:r>
-              <w:rPr>
-                <w:rFonts w:ascii="Times New Roman" w:eastAsia="Times New Roman" w:hAnsi="Times New Roman" w:cs="Times New Roman"/>
-                <w:sz w:val="28"/>
-                <w:szCs w:val="28"/>
-              </w:rPr>
-              <w:t xml:space="preserve"> tệp không đúng định dạng</w:t>
+                <w:color w:val="000000"/>
+                <w:sz w:val="28"/>
+                <w:szCs w:val="28"/>
+              </w:rPr>
+              <w:t>Hành động</w:t>
             </w:r>
           </w:p>
         </w:tc>
@@ -10659,6 +11171,141 @@
                 <w:szCs w:val="28"/>
               </w:rPr>
             </w:pPr>
+          </w:p>
+        </w:tc>
+        <w:tc>
+          <w:tcPr>
+            <w:tcW w:w="987" w:type="dxa"/>
+            <w:tcBorders>
+              <w:top w:val="single" w:sz="8" w:space="0" w:color="000000"/>
+              <w:left w:val="single" w:sz="8" w:space="0" w:color="000000"/>
+              <w:bottom w:val="single" w:sz="8" w:space="0" w:color="000000"/>
+              <w:right w:val="single" w:sz="8" w:space="0" w:color="000000"/>
+            </w:tcBorders>
+            <w:tcMar>
+              <w:top w:w="100" w:type="dxa"/>
+              <w:left w:w="100" w:type="dxa"/>
+              <w:bottom w:w="100" w:type="dxa"/>
+              <w:right w:w="100" w:type="dxa"/>
+            </w:tcMar>
+            <w:hideMark/>
+          </w:tcPr>
+          <w:p>
+            <w:pPr>
+              <w:rPr>
+                <w:rFonts w:ascii="Times New Roman" w:eastAsia="Times New Roman" w:hAnsi="Times New Roman" w:cs="Times New Roman"/>
+                <w:sz w:val="28"/>
+                <w:szCs w:val="28"/>
+              </w:rPr>
+            </w:pPr>
+            <w:r>
+              <w:rPr>
+                <w:rFonts w:ascii="Times New Roman" w:eastAsia="Times New Roman" w:hAnsi="Times New Roman" w:cs="Times New Roman"/>
+                <w:sz w:val="28"/>
+                <w:szCs w:val="28"/>
+              </w:rPr>
+              <w:t>5a</w:t>
+            </w:r>
+          </w:p>
+        </w:tc>
+        <w:tc>
+          <w:tcPr>
+            <w:tcW w:w="6748" w:type="dxa"/>
+            <w:tcBorders>
+              <w:top w:val="single" w:sz="8" w:space="0" w:color="000000"/>
+              <w:left w:val="single" w:sz="8" w:space="0" w:color="000000"/>
+              <w:bottom w:val="single" w:sz="8" w:space="0" w:color="000000"/>
+              <w:right w:val="single" w:sz="8" w:space="0" w:color="000000"/>
+            </w:tcBorders>
+            <w:tcMar>
+              <w:top w:w="100" w:type="dxa"/>
+              <w:left w:w="100" w:type="dxa"/>
+              <w:bottom w:w="100" w:type="dxa"/>
+              <w:right w:w="100" w:type="dxa"/>
+            </w:tcMar>
+            <w:hideMark/>
+          </w:tcPr>
+          <w:p>
+            <w:pPr>
+              <w:rPr>
+                <w:rFonts w:ascii="Times New Roman" w:eastAsia="Times New Roman" w:hAnsi="Times New Roman" w:cs="Times New Roman"/>
+                <w:sz w:val="28"/>
+                <w:szCs w:val="28"/>
+              </w:rPr>
+            </w:pPr>
+            <w:r>
+              <w:rPr>
+                <w:rFonts w:ascii="Times New Roman" w:eastAsia="Times New Roman" w:hAnsi="Times New Roman" w:cs="Times New Roman"/>
+                <w:sz w:val="28"/>
+                <w:szCs w:val="28"/>
+              </w:rPr>
+              <w:t>Dữ liệu không hợp lệ hoặc</w:t>
+            </w:r>
+            <w:r>
+              <w:rPr>
+                <w:rFonts w:ascii="Times New Roman" w:eastAsia="Times New Roman" w:hAnsi="Times New Roman" w:cs="Times New Roman"/>
+                <w:sz w:val="28"/>
+                <w:szCs w:val="28"/>
+              </w:rPr>
+              <w:t xml:space="preserve"> tệp không đúng định dạng</w:t>
+            </w:r>
+          </w:p>
+          <w:p>
+            <w:pPr>
+              <w:rPr>
+                <w:rFonts w:ascii="Times New Roman" w:eastAsia="Times New Roman" w:hAnsi="Times New Roman" w:cs="Times New Roman"/>
+                <w:sz w:val="28"/>
+                <w:szCs w:val="28"/>
+              </w:rPr>
+            </w:pPr>
+            <w:r>
+              <w:rPr>
+                <w:rFonts w:ascii="Times New Roman" w:eastAsia="Times New Roman" w:hAnsi="Times New Roman" w:cs="Times New Roman"/>
+                <w:sz w:val="28"/>
+                <w:szCs w:val="28"/>
+              </w:rPr>
+              <w:t xml:space="preserve">5a1: </w:t>
+            </w:r>
+            <w:r>
+              <w:rPr>
+                <w:rFonts w:ascii="Times New Roman" w:eastAsia="Times New Roman" w:hAnsi="Times New Roman" w:cs="Times New Roman"/>
+                <w:sz w:val="28"/>
+                <w:szCs w:val="28"/>
+              </w:rPr>
+              <w:t>Hệ thống hiển thị thông báo cho quản trị viên</w:t>
+            </w:r>
+          </w:p>
+        </w:tc>
+      </w:tr>
+      <w:tr>
+        <w:trPr>
+          <w:trHeight w:val="262"/>
+        </w:trPr>
+        <w:tc>
+          <w:tcPr>
+            <w:tcW w:w="0" w:type="auto"/>
+            <w:tcBorders>
+              <w:top w:val="single" w:sz="8" w:space="0" w:color="000000"/>
+              <w:left w:val="single" w:sz="8" w:space="0" w:color="000000"/>
+              <w:bottom w:val="single" w:sz="8" w:space="0" w:color="000000"/>
+              <w:right w:val="single" w:sz="8" w:space="0" w:color="000000"/>
+            </w:tcBorders>
+            <w:tcMar>
+              <w:top w:w="100" w:type="dxa"/>
+              <w:left w:w="100" w:type="dxa"/>
+              <w:bottom w:w="100" w:type="dxa"/>
+              <w:right w:w="100" w:type="dxa"/>
+            </w:tcMar>
+            <w:hideMark/>
+          </w:tcPr>
+          <w:p>
+            <w:pPr>
+              <w:rPr>
+                <w:rFonts w:ascii="Times New Roman" w:eastAsia="Times New Roman" w:hAnsi="Times New Roman" w:cs="Times New Roman"/>
+                <w:sz w:val="28"/>
+                <w:szCs w:val="28"/>
+              </w:rPr>
+            </w:pPr>
             <w:r>
               <w:rPr>
                 <w:rFonts w:ascii="Times New Roman" w:eastAsia="Times New Roman" w:hAnsi="Times New Roman" w:cs="Times New Roman"/>
@@ -10666,7 +11313,6 @@
                 <w:sz w:val="28"/>
                 <w:szCs w:val="28"/>
               </w:rPr>
-              <w:lastRenderedPageBreak/>
               <w:t>Các hình thức khác</w:t>
             </w:r>
           </w:p>
@@ -11191,6 +11837,7 @@
                 <w:sz w:val="28"/>
                 <w:szCs w:val="28"/>
               </w:rPr>
+              <w:lastRenderedPageBreak/>
               <w:t>Điều kiện thành công</w:t>
             </w:r>
           </w:p>
@@ -12242,7 +12889,23 @@
                 <w:sz w:val="28"/>
                 <w:szCs w:val="28"/>
               </w:rPr>
-              <w:t>cho quản trị viên biết</w:t>
+              <w:t>thông báo</w:t>
+            </w:r>
+            <w:r>
+              <w:rPr>
+                <w:rFonts w:ascii="Times New Roman" w:eastAsia="Times New Roman" w:hAnsi="Times New Roman" w:cs="Times New Roman"/>
+                <w:sz w:val="28"/>
+                <w:szCs w:val="28"/>
+              </w:rPr>
+              <w:t xml:space="preserve"> cho</w:t>
+            </w:r>
+            <w:r>
+              <w:rPr>
+                <w:rFonts w:ascii="Times New Roman" w:eastAsia="Times New Roman" w:hAnsi="Times New Roman" w:cs="Times New Roman"/>
+                <w:sz w:val="28"/>
+                <w:szCs w:val="28"/>
+              </w:rPr>
+              <w:t xml:space="preserve"> quản trị viên</w:t>
             </w:r>
           </w:p>
         </w:tc>
@@ -12757,6 +13420,7 @@
                 <w:sz w:val="28"/>
                 <w:szCs w:val="28"/>
               </w:rPr>
+              <w:lastRenderedPageBreak/>
               <w:t>Điều kiện thành công</w:t>
             </w:r>
           </w:p>
@@ -13348,6 +14012,190 @@
               </w:rPr>
               <w:t>Hệ thống hiển thị form thêm quản trị viên</w:t>
             </w:r>
+            <w:r>
+              <w:rPr>
+                <w:rFonts w:ascii="Times New Roman" w:eastAsia="Times New Roman" w:hAnsi="Times New Roman" w:cs="Times New Roman"/>
+                <w:sz w:val="28"/>
+                <w:szCs w:val="28"/>
+              </w:rPr>
+              <w:t xml:space="preserve"> gồm các thông tin</w:t>
+            </w:r>
+          </w:p>
+          <w:p>
+            <w:pPr>
+              <w:pStyle w:val="ListParagraph"/>
+              <w:numPr>
+                <w:ilvl w:val="0"/>
+                <w:numId w:val="2"/>
+              </w:numPr>
+              <w:rPr>
+                <w:rFonts w:ascii="Times New Roman" w:eastAsia="Times New Roman" w:hAnsi="Times New Roman" w:cs="Times New Roman"/>
+                <w:sz w:val="28"/>
+                <w:szCs w:val="28"/>
+              </w:rPr>
+            </w:pPr>
+            <w:r>
+              <w:rPr>
+                <w:rFonts w:ascii="Times New Roman" w:eastAsia="Times New Roman" w:hAnsi="Times New Roman" w:cs="Times New Roman"/>
+                <w:sz w:val="28"/>
+                <w:szCs w:val="28"/>
+              </w:rPr>
+              <w:t>Họ và tên</w:t>
+            </w:r>
+          </w:p>
+          <w:p>
+            <w:pPr>
+              <w:pStyle w:val="ListParagraph"/>
+              <w:numPr>
+                <w:ilvl w:val="0"/>
+                <w:numId w:val="2"/>
+              </w:numPr>
+              <w:rPr>
+                <w:rFonts w:ascii="Times New Roman" w:eastAsia="Times New Roman" w:hAnsi="Times New Roman" w:cs="Times New Roman"/>
+                <w:sz w:val="28"/>
+                <w:szCs w:val="28"/>
+              </w:rPr>
+            </w:pPr>
+            <w:r>
+              <w:rPr>
+                <w:rFonts w:ascii="Times New Roman" w:eastAsia="Times New Roman" w:hAnsi="Times New Roman" w:cs="Times New Roman"/>
+                <w:sz w:val="28"/>
+                <w:szCs w:val="28"/>
+              </w:rPr>
+              <w:t>Tên tài khoản</w:t>
+            </w:r>
+          </w:p>
+          <w:p>
+            <w:pPr>
+              <w:pStyle w:val="ListParagraph"/>
+              <w:numPr>
+                <w:ilvl w:val="0"/>
+                <w:numId w:val="2"/>
+              </w:numPr>
+              <w:rPr>
+                <w:rFonts w:ascii="Times New Roman" w:eastAsia="Times New Roman" w:hAnsi="Times New Roman" w:cs="Times New Roman"/>
+                <w:sz w:val="28"/>
+                <w:szCs w:val="28"/>
+              </w:rPr>
+            </w:pPr>
+            <w:r>
+              <w:rPr>
+                <w:rFonts w:ascii="Times New Roman" w:eastAsia="Times New Roman" w:hAnsi="Times New Roman" w:cs="Times New Roman"/>
+                <w:sz w:val="28"/>
+                <w:szCs w:val="28"/>
+              </w:rPr>
+              <w:t>Mật khẩu</w:t>
+            </w:r>
+          </w:p>
+          <w:p>
+            <w:pPr>
+              <w:pStyle w:val="ListParagraph"/>
+              <w:numPr>
+                <w:ilvl w:val="0"/>
+                <w:numId w:val="2"/>
+              </w:numPr>
+              <w:rPr>
+                <w:rFonts w:ascii="Times New Roman" w:eastAsia="Times New Roman" w:hAnsi="Times New Roman" w:cs="Times New Roman"/>
+                <w:sz w:val="28"/>
+                <w:szCs w:val="28"/>
+              </w:rPr>
+            </w:pPr>
+            <w:r>
+              <w:rPr>
+                <w:rFonts w:ascii="Times New Roman" w:eastAsia="Times New Roman" w:hAnsi="Times New Roman" w:cs="Times New Roman"/>
+                <w:sz w:val="28"/>
+                <w:szCs w:val="28"/>
+              </w:rPr>
+              <w:t>Số điện thoại</w:t>
+            </w:r>
+          </w:p>
+          <w:p>
+            <w:pPr>
+              <w:pStyle w:val="ListParagraph"/>
+              <w:numPr>
+                <w:ilvl w:val="0"/>
+                <w:numId w:val="2"/>
+              </w:numPr>
+              <w:rPr>
+                <w:rFonts w:ascii="Times New Roman" w:eastAsia="Times New Roman" w:hAnsi="Times New Roman" w:cs="Times New Roman"/>
+                <w:sz w:val="28"/>
+                <w:szCs w:val="28"/>
+              </w:rPr>
+            </w:pPr>
+            <w:r>
+              <w:rPr>
+                <w:rFonts w:ascii="Times New Roman" w:eastAsia="Times New Roman" w:hAnsi="Times New Roman" w:cs="Times New Roman"/>
+                <w:sz w:val="28"/>
+                <w:szCs w:val="28"/>
+              </w:rPr>
+              <w:t>Mật khẩu</w:t>
+            </w:r>
+          </w:p>
+          <w:p>
+            <w:pPr>
+              <w:pStyle w:val="ListParagraph"/>
+              <w:numPr>
+                <w:ilvl w:val="0"/>
+                <w:numId w:val="2"/>
+              </w:numPr>
+              <w:rPr>
+                <w:rFonts w:ascii="Times New Roman" w:eastAsia="Times New Roman" w:hAnsi="Times New Roman" w:cs="Times New Roman"/>
+                <w:sz w:val="28"/>
+                <w:szCs w:val="28"/>
+              </w:rPr>
+            </w:pPr>
+            <w:r>
+              <w:rPr>
+                <w:rFonts w:ascii="Times New Roman" w:eastAsia="Times New Roman" w:hAnsi="Times New Roman" w:cs="Times New Roman"/>
+                <w:sz w:val="28"/>
+                <w:szCs w:val="28"/>
+              </w:rPr>
+              <w:t>Địa chỉ</w:t>
+            </w:r>
+          </w:p>
+          <w:p>
+            <w:pPr>
+              <w:pStyle w:val="ListParagraph"/>
+              <w:numPr>
+                <w:ilvl w:val="0"/>
+                <w:numId w:val="2"/>
+              </w:numPr>
+              <w:rPr>
+                <w:rFonts w:ascii="Times New Roman" w:eastAsia="Times New Roman" w:hAnsi="Times New Roman" w:cs="Times New Roman"/>
+                <w:sz w:val="28"/>
+                <w:szCs w:val="28"/>
+              </w:rPr>
+            </w:pPr>
+            <w:r>
+              <w:rPr>
+                <w:rFonts w:ascii="Times New Roman" w:eastAsia="Times New Roman" w:hAnsi="Times New Roman" w:cs="Times New Roman"/>
+                <w:sz w:val="28"/>
+                <w:szCs w:val="28"/>
+              </w:rPr>
+              <w:t>Ngày sinh</w:t>
+            </w:r>
+          </w:p>
+          <w:p>
+            <w:pPr>
+              <w:pStyle w:val="ListParagraph"/>
+              <w:numPr>
+                <w:ilvl w:val="0"/>
+                <w:numId w:val="2"/>
+              </w:numPr>
+              <w:rPr>
+                <w:rFonts w:ascii="Times New Roman" w:eastAsia="Times New Roman" w:hAnsi="Times New Roman" w:cs="Times New Roman"/>
+                <w:sz w:val="28"/>
+                <w:szCs w:val="28"/>
+              </w:rPr>
+            </w:pPr>
+            <w:r>
+              <w:rPr>
+                <w:rFonts w:ascii="Times New Roman" w:eastAsia="Times New Roman" w:hAnsi="Times New Roman" w:cs="Times New Roman"/>
+                <w:sz w:val="28"/>
+                <w:szCs w:val="28"/>
+              </w:rPr>
+              <w:t>Giới tính</w:t>
+            </w:r>
           </w:p>
         </w:tc>
       </w:tr>
@@ -13651,7 +14499,23 @@
                 <w:sz w:val="28"/>
                 <w:szCs w:val="28"/>
               </w:rPr>
-              <w:t>Hệ thống kiểm tra và lưu thông tin vào cơ sở dữ liệu</w:t>
+              <w:t>Hệ thống kiểm tra</w:t>
+            </w:r>
+            <w:r>
+              <w:rPr>
+                <w:rFonts w:ascii="Times New Roman" w:eastAsia="Times New Roman" w:hAnsi="Times New Roman" w:cs="Times New Roman"/>
+                <w:sz w:val="28"/>
+                <w:szCs w:val="28"/>
+              </w:rPr>
+              <w:t xml:space="preserve"> thông tin</w:t>
+            </w:r>
+            <w:r>
+              <w:rPr>
+                <w:rFonts w:ascii="Times New Roman" w:eastAsia="Times New Roman" w:hAnsi="Times New Roman" w:cs="Times New Roman"/>
+                <w:sz w:val="28"/>
+                <w:szCs w:val="28"/>
+              </w:rPr>
+              <w:t xml:space="preserve"> </w:t>
             </w:r>
           </w:p>
         </w:tc>
@@ -13750,15 +14614,15 @@
                 <w:sz w:val="28"/>
                 <w:szCs w:val="28"/>
               </w:rPr>
-              <w:t xml:space="preserve">Hệ thống </w:t>
-            </w:r>
-            <w:r>
-              <w:rPr>
-                <w:rFonts w:ascii="Times New Roman" w:eastAsia="Times New Roman" w:hAnsi="Times New Roman" w:cs="Times New Roman"/>
-                <w:sz w:val="28"/>
-                <w:szCs w:val="28"/>
-              </w:rPr>
-              <w:t>hiển thị thông báo cho siêu quản trị viên</w:t>
+              <w:t>Hệ thống</w:t>
+            </w:r>
+            <w:r>
+              <w:rPr>
+                <w:rFonts w:ascii="Times New Roman" w:eastAsia="Times New Roman" w:hAnsi="Times New Roman" w:cs="Times New Roman"/>
+                <w:sz w:val="28"/>
+                <w:szCs w:val="28"/>
+              </w:rPr>
+              <w:t xml:space="preserve"> lưu thông tin vào cơ sở dữ liệu</w:t>
             </w:r>
           </w:p>
         </w:tc>
@@ -13857,7 +14721,15 @@
                 <w:sz w:val="28"/>
                 <w:szCs w:val="28"/>
               </w:rPr>
-              <w:t>Use case kết thúc</w:t>
+              <w:t xml:space="preserve">Hệ thống </w:t>
+            </w:r>
+            <w:r>
+              <w:rPr>
+                <w:rFonts w:ascii="Times New Roman" w:eastAsia="Times New Roman" w:hAnsi="Times New Roman" w:cs="Times New Roman"/>
+                <w:sz w:val="28"/>
+                <w:szCs w:val="28"/>
+              </w:rPr>
+              <w:t>hiển thị thông báo cho siêu quản trị viên</w:t>
             </w:r>
           </w:p>
         </w:tc>
@@ -13881,25 +14753,15 @@
               <w:bottom w:w="100" w:type="dxa"/>
               <w:right w:w="100" w:type="dxa"/>
             </w:tcMar>
-            <w:hideMark/>
-          </w:tcPr>
-          <w:p>
-            <w:pPr>
-              <w:rPr>
-                <w:rFonts w:ascii="Times New Roman" w:eastAsia="Times New Roman" w:hAnsi="Times New Roman" w:cs="Times New Roman"/>
-                <w:sz w:val="28"/>
-                <w:szCs w:val="28"/>
-              </w:rPr>
-            </w:pPr>
-            <w:r>
-              <w:rPr>
-                <w:rFonts w:ascii="Times New Roman" w:eastAsia="Times New Roman" w:hAnsi="Times New Roman" w:cs="Times New Roman"/>
-                <w:color w:val="000000"/>
-                <w:sz w:val="28"/>
-                <w:szCs w:val="28"/>
-              </w:rPr>
-              <w:t>Luồng thay thế</w:t>
-            </w:r>
+          </w:tcPr>
+          <w:p>
+            <w:pPr>
+              <w:rPr>
+                <w:rFonts w:ascii="Times New Roman" w:eastAsia="Times New Roman" w:hAnsi="Times New Roman" w:cs="Times New Roman"/>
+                <w:sz w:val="28"/>
+                <w:szCs w:val="28"/>
+              </w:rPr>
+            </w:pPr>
           </w:p>
         </w:tc>
         <w:tc>
@@ -13917,24 +14779,22 @@
               <w:bottom w:w="100" w:type="dxa"/>
               <w:right w:w="100" w:type="dxa"/>
             </w:tcMar>
-            <w:hideMark/>
-          </w:tcPr>
-          <w:p>
-            <w:pPr>
-              <w:rPr>
-                <w:rFonts w:ascii="Times New Roman" w:eastAsia="Times New Roman" w:hAnsi="Times New Roman" w:cs="Times New Roman"/>
-                <w:sz w:val="28"/>
-                <w:szCs w:val="28"/>
-              </w:rPr>
-            </w:pPr>
-            <w:r>
-              <w:rPr>
-                <w:rFonts w:ascii="Times New Roman" w:eastAsia="Times New Roman" w:hAnsi="Times New Roman" w:cs="Times New Roman"/>
-                <w:color w:val="000000"/>
-                <w:sz w:val="28"/>
-                <w:szCs w:val="28"/>
-              </w:rPr>
-              <w:t>Bước</w:t>
+          </w:tcPr>
+          <w:p>
+            <w:pPr>
+              <w:rPr>
+                <w:rFonts w:ascii="Times New Roman" w:eastAsia="Times New Roman" w:hAnsi="Times New Roman" w:cs="Times New Roman"/>
+                <w:sz w:val="28"/>
+                <w:szCs w:val="28"/>
+              </w:rPr>
+            </w:pPr>
+            <w:r>
+              <w:rPr>
+                <w:rFonts w:ascii="Times New Roman" w:eastAsia="Times New Roman" w:hAnsi="Times New Roman" w:cs="Times New Roman"/>
+                <w:sz w:val="28"/>
+                <w:szCs w:val="28"/>
+              </w:rPr>
+              <w:t>8</w:t>
             </w:r>
           </w:p>
         </w:tc>
@@ -13953,24 +14813,22 @@
               <w:bottom w:w="100" w:type="dxa"/>
               <w:right w:w="100" w:type="dxa"/>
             </w:tcMar>
-            <w:hideMark/>
-          </w:tcPr>
-          <w:p>
-            <w:pPr>
-              <w:rPr>
-                <w:rFonts w:ascii="Times New Roman" w:eastAsia="Times New Roman" w:hAnsi="Times New Roman" w:cs="Times New Roman"/>
-                <w:sz w:val="28"/>
-                <w:szCs w:val="28"/>
-              </w:rPr>
-            </w:pPr>
-            <w:r>
-              <w:rPr>
-                <w:rFonts w:ascii="Times New Roman" w:eastAsia="Times New Roman" w:hAnsi="Times New Roman" w:cs="Times New Roman"/>
-                <w:color w:val="000000"/>
-                <w:sz w:val="28"/>
-                <w:szCs w:val="28"/>
-              </w:rPr>
-              <w:t>Hành động</w:t>
+          </w:tcPr>
+          <w:p>
+            <w:pPr>
+              <w:rPr>
+                <w:rFonts w:ascii="Times New Roman" w:eastAsia="Times New Roman" w:hAnsi="Times New Roman" w:cs="Times New Roman"/>
+                <w:sz w:val="28"/>
+                <w:szCs w:val="28"/>
+              </w:rPr>
+            </w:pPr>
+            <w:r>
+              <w:rPr>
+                <w:rFonts w:ascii="Times New Roman" w:eastAsia="Times New Roman" w:hAnsi="Times New Roman" w:cs="Times New Roman"/>
+                <w:sz w:val="28"/>
+                <w:szCs w:val="28"/>
+              </w:rPr>
+              <w:t>Use case kết thúc</w:t>
             </w:r>
           </w:p>
         </w:tc>
@@ -14004,6 +14862,16 @@
                 <w:szCs w:val="28"/>
               </w:rPr>
             </w:pPr>
+            <w:r>
+              <w:rPr>
+                <w:rFonts w:ascii="Times New Roman" w:eastAsia="Times New Roman" w:hAnsi="Times New Roman" w:cs="Times New Roman"/>
+                <w:color w:val="000000"/>
+                <w:sz w:val="28"/>
+                <w:szCs w:val="28"/>
+              </w:rPr>
+              <w:lastRenderedPageBreak/>
+              <w:t>Luồng thay thế</w:t>
+            </w:r>
           </w:p>
         </w:tc>
         <w:tc>
@@ -14034,6 +14902,110 @@
             <w:r>
               <w:rPr>
                 <w:rFonts w:ascii="Times New Roman" w:eastAsia="Times New Roman" w:hAnsi="Times New Roman" w:cs="Times New Roman"/>
+                <w:color w:val="000000"/>
+                <w:sz w:val="28"/>
+                <w:szCs w:val="28"/>
+              </w:rPr>
+              <w:t>Bước</w:t>
+            </w:r>
+          </w:p>
+        </w:tc>
+        <w:tc>
+          <w:tcPr>
+            <w:tcW w:w="6748" w:type="dxa"/>
+            <w:tcBorders>
+              <w:top w:val="single" w:sz="8" w:space="0" w:color="000000"/>
+              <w:left w:val="single" w:sz="8" w:space="0" w:color="000000"/>
+              <w:bottom w:val="single" w:sz="8" w:space="0" w:color="000000"/>
+              <w:right w:val="single" w:sz="8" w:space="0" w:color="000000"/>
+            </w:tcBorders>
+            <w:tcMar>
+              <w:top w:w="100" w:type="dxa"/>
+              <w:left w:w="100" w:type="dxa"/>
+              <w:bottom w:w="100" w:type="dxa"/>
+              <w:right w:w="100" w:type="dxa"/>
+            </w:tcMar>
+            <w:hideMark/>
+          </w:tcPr>
+          <w:p>
+            <w:pPr>
+              <w:rPr>
+                <w:rFonts w:ascii="Times New Roman" w:eastAsia="Times New Roman" w:hAnsi="Times New Roman" w:cs="Times New Roman"/>
+                <w:sz w:val="28"/>
+                <w:szCs w:val="28"/>
+              </w:rPr>
+            </w:pPr>
+            <w:r>
+              <w:rPr>
+                <w:rFonts w:ascii="Times New Roman" w:eastAsia="Times New Roman" w:hAnsi="Times New Roman" w:cs="Times New Roman"/>
+                <w:color w:val="000000"/>
+                <w:sz w:val="28"/>
+                <w:szCs w:val="28"/>
+              </w:rPr>
+              <w:t>Hành động</w:t>
+            </w:r>
+          </w:p>
+        </w:tc>
+      </w:tr>
+      <w:tr>
+        <w:trPr>
+          <w:trHeight w:val="262"/>
+        </w:trPr>
+        <w:tc>
+          <w:tcPr>
+            <w:tcW w:w="0" w:type="auto"/>
+            <w:tcBorders>
+              <w:top w:val="single" w:sz="8" w:space="0" w:color="000000"/>
+              <w:left w:val="single" w:sz="8" w:space="0" w:color="000000"/>
+              <w:bottom w:val="single" w:sz="8" w:space="0" w:color="000000"/>
+              <w:right w:val="single" w:sz="8" w:space="0" w:color="000000"/>
+            </w:tcBorders>
+            <w:tcMar>
+              <w:top w:w="100" w:type="dxa"/>
+              <w:left w:w="100" w:type="dxa"/>
+              <w:bottom w:w="100" w:type="dxa"/>
+              <w:right w:w="100" w:type="dxa"/>
+            </w:tcMar>
+            <w:hideMark/>
+          </w:tcPr>
+          <w:p>
+            <w:pPr>
+              <w:rPr>
+                <w:rFonts w:ascii="Times New Roman" w:eastAsia="Times New Roman" w:hAnsi="Times New Roman" w:cs="Times New Roman"/>
+                <w:sz w:val="28"/>
+                <w:szCs w:val="28"/>
+              </w:rPr>
+            </w:pPr>
+          </w:p>
+        </w:tc>
+        <w:tc>
+          <w:tcPr>
+            <w:tcW w:w="987" w:type="dxa"/>
+            <w:tcBorders>
+              <w:top w:val="single" w:sz="8" w:space="0" w:color="000000"/>
+              <w:left w:val="single" w:sz="8" w:space="0" w:color="000000"/>
+              <w:bottom w:val="single" w:sz="8" w:space="0" w:color="000000"/>
+              <w:right w:val="single" w:sz="8" w:space="0" w:color="000000"/>
+            </w:tcBorders>
+            <w:tcMar>
+              <w:top w:w="100" w:type="dxa"/>
+              <w:left w:w="100" w:type="dxa"/>
+              <w:bottom w:w="100" w:type="dxa"/>
+              <w:right w:w="100" w:type="dxa"/>
+            </w:tcMar>
+            <w:hideMark/>
+          </w:tcPr>
+          <w:p>
+            <w:pPr>
+              <w:rPr>
+                <w:rFonts w:ascii="Times New Roman" w:eastAsia="Times New Roman" w:hAnsi="Times New Roman" w:cs="Times New Roman"/>
+                <w:sz w:val="28"/>
+                <w:szCs w:val="28"/>
+              </w:rPr>
+            </w:pPr>
+            <w:r>
+              <w:rPr>
+                <w:rFonts w:ascii="Times New Roman" w:eastAsia="Times New Roman" w:hAnsi="Times New Roman" w:cs="Times New Roman"/>
                 <w:sz w:val="28"/>
                 <w:szCs w:val="28"/>
               </w:rPr>
@@ -14081,6 +15053,47 @@
                 <w:szCs w:val="28"/>
               </w:rPr>
               <w:t>Thông tin quản trị viên cần thêm không hợp lệ</w:t>
+            </w:r>
+          </w:p>
+          <w:p>
+            <w:pPr>
+              <w:rPr>
+                <w:rFonts w:ascii="Times New Roman" w:eastAsia="Times New Roman" w:hAnsi="Times New Roman" w:cs="Times New Roman"/>
+                <w:sz w:val="28"/>
+                <w:szCs w:val="28"/>
+              </w:rPr>
+            </w:pPr>
+            <w:r>
+              <w:rPr>
+                <w:rFonts w:ascii="Times New Roman" w:eastAsia="Times New Roman" w:hAnsi="Times New Roman" w:cs="Times New Roman"/>
+                <w:sz w:val="28"/>
+                <w:szCs w:val="28"/>
+              </w:rPr>
+              <w:t>5a1: Hệ thống hiển thị thông báo cho</w:t>
+            </w:r>
+            <w:r>
+              <w:rPr>
+                <w:rFonts w:ascii="Times New Roman" w:eastAsia="Times New Roman" w:hAnsi="Times New Roman" w:cs="Times New Roman"/>
+                <w:sz w:val="28"/>
+                <w:szCs w:val="28"/>
+              </w:rPr>
+              <w:t xml:space="preserve"> siêu</w:t>
+            </w:r>
+            <w:r>
+              <w:rPr>
+                <w:rFonts w:ascii="Times New Roman" w:eastAsia="Times New Roman" w:hAnsi="Times New Roman" w:cs="Times New Roman"/>
+                <w:sz w:val="28"/>
+                <w:szCs w:val="28"/>
+              </w:rPr>
+              <w:t xml:space="preserve"> </w:t>
+            </w:r>
+            <w:r>
+              <w:rPr>
+                <w:rFonts w:ascii="Times New Roman" w:eastAsia="Times New Roman" w:hAnsi="Times New Roman" w:cs="Times New Roman"/>
+                <w:sz w:val="28"/>
+                <w:szCs w:val="28"/>
+              </w:rPr>
+              <w:t>quản trị viên</w:t>
             </w:r>
           </w:p>
         </w:tc>
@@ -14376,31 +15389,7 @@
                 <w:sz w:val="28"/>
                 <w:szCs w:val="28"/>
               </w:rPr>
-              <w:t>Sửa</w:t>
-            </w:r>
-            <w:r>
-              <w:rPr>
-                <w:rFonts w:ascii="Times New Roman" w:eastAsia="Times New Roman" w:hAnsi="Times New Roman" w:cs="Times New Roman"/>
-                <w:sz w:val="28"/>
-                <w:szCs w:val="28"/>
-              </w:rPr>
-              <w:t xml:space="preserve"> được</w:t>
-            </w:r>
-            <w:r>
-              <w:rPr>
-                <w:rFonts w:ascii="Times New Roman" w:eastAsia="Times New Roman" w:hAnsi="Times New Roman" w:cs="Times New Roman"/>
-                <w:sz w:val="28"/>
-                <w:szCs w:val="28"/>
-              </w:rPr>
-              <w:t xml:space="preserve"> thông tin</w:t>
-            </w:r>
-            <w:r>
-              <w:rPr>
-                <w:rFonts w:ascii="Times New Roman" w:eastAsia="Times New Roman" w:hAnsi="Times New Roman" w:cs="Times New Roman"/>
-                <w:sz w:val="28"/>
-                <w:szCs w:val="28"/>
-              </w:rPr>
-              <w:t xml:space="preserve"> quản trị viên</w:t>
+              <w:t>Sửa được thông tin quản trị viên</w:t>
             </w:r>
           </w:p>
         </w:tc>
@@ -14639,15 +15628,7 @@
                 <w:sz w:val="28"/>
                 <w:szCs w:val="28"/>
               </w:rPr>
-              <w:t xml:space="preserve"> và q</w:t>
-            </w:r>
-            <w:r>
-              <w:rPr>
-                <w:rFonts w:ascii="Times New Roman" w:eastAsia="Times New Roman" w:hAnsi="Times New Roman" w:cs="Times New Roman"/>
-                <w:sz w:val="28"/>
-                <w:szCs w:val="28"/>
-              </w:rPr>
-              <w:t>uản trị viên tồn tại trong hệ thống</w:t>
+              <w:t xml:space="preserve"> và quản trị viên tồn tại trong hệ thống</w:t>
             </w:r>
           </w:p>
         </w:tc>
@@ -14732,31 +15713,7 @@
                 <w:sz w:val="28"/>
                 <w:szCs w:val="28"/>
               </w:rPr>
-              <w:t xml:space="preserve"> hoặc q</w:t>
-            </w:r>
-            <w:r>
-              <w:rPr>
-                <w:rFonts w:ascii="Times New Roman" w:eastAsia="Times New Roman" w:hAnsi="Times New Roman" w:cs="Times New Roman"/>
-                <w:sz w:val="28"/>
-                <w:szCs w:val="28"/>
-              </w:rPr>
-              <w:t xml:space="preserve">uản trị viên </w:t>
-            </w:r>
-            <w:r>
-              <w:rPr>
-                <w:rFonts w:ascii="Times New Roman" w:eastAsia="Times New Roman" w:hAnsi="Times New Roman" w:cs="Times New Roman"/>
-                <w:sz w:val="28"/>
-                <w:szCs w:val="28"/>
-              </w:rPr>
-              <w:t xml:space="preserve">không </w:t>
-            </w:r>
-            <w:r>
-              <w:rPr>
-                <w:rFonts w:ascii="Times New Roman" w:eastAsia="Times New Roman" w:hAnsi="Times New Roman" w:cs="Times New Roman"/>
-                <w:sz w:val="28"/>
-                <w:szCs w:val="28"/>
-              </w:rPr>
-              <w:t>tồn tại trong hệ thống</w:t>
+              <w:t xml:space="preserve"> hoặc quản trị viên không tồn tại trong hệ thống</w:t>
             </w:r>
           </w:p>
         </w:tc>
@@ -14910,23 +15867,7 @@
                 <w:sz w:val="28"/>
                 <w:szCs w:val="28"/>
               </w:rPr>
-              <w:t xml:space="preserve">Siêu quản trị viên chọn chức năng </w:t>
-            </w:r>
-            <w:r>
-              <w:rPr>
-                <w:rFonts w:ascii="Times New Roman" w:eastAsia="Times New Roman" w:hAnsi="Times New Roman" w:cs="Times New Roman"/>
-                <w:sz w:val="28"/>
-                <w:szCs w:val="28"/>
-              </w:rPr>
-              <w:t>sửa</w:t>
-            </w:r>
-            <w:r>
-              <w:rPr>
-                <w:rFonts w:ascii="Times New Roman" w:eastAsia="Times New Roman" w:hAnsi="Times New Roman" w:cs="Times New Roman"/>
-                <w:sz w:val="28"/>
-                <w:szCs w:val="28"/>
-              </w:rPr>
-              <w:t xml:space="preserve"> quản trị viên</w:t>
+              <w:t>Siêu quản trị viên chọn chức năng sửa quản trị viên</w:t>
             </w:r>
           </w:p>
         </w:tc>
@@ -15141,23 +16082,7 @@
                 <w:sz w:val="28"/>
                 <w:szCs w:val="28"/>
               </w:rPr>
-              <w:t xml:space="preserve">Siêu quản trị viên chọn chức năng </w:t>
-            </w:r>
-            <w:r>
-              <w:rPr>
-                <w:rFonts w:ascii="Times New Roman" w:eastAsia="Times New Roman" w:hAnsi="Times New Roman" w:cs="Times New Roman"/>
-                <w:sz w:val="28"/>
-                <w:szCs w:val="28"/>
-              </w:rPr>
-              <w:t>sửa</w:t>
-            </w:r>
-            <w:r>
-              <w:rPr>
-                <w:rFonts w:ascii="Times New Roman" w:eastAsia="Times New Roman" w:hAnsi="Times New Roman" w:cs="Times New Roman"/>
-                <w:sz w:val="28"/>
-                <w:szCs w:val="28"/>
-              </w:rPr>
-              <w:t xml:space="preserve"> quản trị viên</w:t>
+              <w:t>Siêu quản trị viên chọn chức năng sửa quản trị viên</w:t>
             </w:r>
           </w:p>
         </w:tc>
@@ -15256,23 +16181,148 @@
                 <w:sz w:val="28"/>
                 <w:szCs w:val="28"/>
               </w:rPr>
-              <w:t xml:space="preserve">Hệ thống hiển thị form </w:t>
-            </w:r>
-            <w:r>
-              <w:rPr>
-                <w:rFonts w:ascii="Times New Roman" w:eastAsia="Times New Roman" w:hAnsi="Times New Roman" w:cs="Times New Roman"/>
-                <w:sz w:val="28"/>
-                <w:szCs w:val="28"/>
-              </w:rPr>
-              <w:t>sửa</w:t>
-            </w:r>
-            <w:r>
-              <w:rPr>
-                <w:rFonts w:ascii="Times New Roman" w:eastAsia="Times New Roman" w:hAnsi="Times New Roman" w:cs="Times New Roman"/>
-                <w:sz w:val="28"/>
-                <w:szCs w:val="28"/>
-              </w:rPr>
-              <w:t xml:space="preserve"> quản trị viên</w:t>
+              <w:t>Hệ thống hiển thị form sửa quản trị viên</w:t>
+            </w:r>
+            <w:r>
+              <w:rPr>
+                <w:rFonts w:ascii="Times New Roman" w:eastAsia="Times New Roman" w:hAnsi="Times New Roman" w:cs="Times New Roman"/>
+                <w:sz w:val="28"/>
+                <w:szCs w:val="28"/>
+              </w:rPr>
+              <w:t xml:space="preserve"> gồm thông tin</w:t>
+            </w:r>
+          </w:p>
+          <w:p>
+            <w:pPr>
+              <w:pStyle w:val="ListParagraph"/>
+              <w:numPr>
+                <w:ilvl w:val="0"/>
+                <w:numId w:val="2"/>
+              </w:numPr>
+              <w:rPr>
+                <w:rFonts w:ascii="Times New Roman" w:eastAsia="Times New Roman" w:hAnsi="Times New Roman" w:cs="Times New Roman"/>
+                <w:sz w:val="28"/>
+                <w:szCs w:val="28"/>
+              </w:rPr>
+            </w:pPr>
+            <w:r>
+              <w:rPr>
+                <w:rFonts w:ascii="Times New Roman" w:eastAsia="Times New Roman" w:hAnsi="Times New Roman" w:cs="Times New Roman"/>
+                <w:sz w:val="28"/>
+                <w:szCs w:val="28"/>
+              </w:rPr>
+              <w:t>Họ và tên</w:t>
+            </w:r>
+          </w:p>
+          <w:p>
+            <w:pPr>
+              <w:pStyle w:val="ListParagraph"/>
+              <w:numPr>
+                <w:ilvl w:val="0"/>
+                <w:numId w:val="2"/>
+              </w:numPr>
+              <w:rPr>
+                <w:rFonts w:ascii="Times New Roman" w:eastAsia="Times New Roman" w:hAnsi="Times New Roman" w:cs="Times New Roman"/>
+                <w:sz w:val="28"/>
+                <w:szCs w:val="28"/>
+              </w:rPr>
+            </w:pPr>
+            <w:r>
+              <w:rPr>
+                <w:rFonts w:ascii="Times New Roman" w:eastAsia="Times New Roman" w:hAnsi="Times New Roman" w:cs="Times New Roman"/>
+                <w:sz w:val="28"/>
+                <w:szCs w:val="28"/>
+              </w:rPr>
+              <w:t>Số diện thoại</w:t>
+            </w:r>
+          </w:p>
+          <w:p>
+            <w:pPr>
+              <w:pStyle w:val="ListParagraph"/>
+              <w:numPr>
+                <w:ilvl w:val="0"/>
+                <w:numId w:val="2"/>
+              </w:numPr>
+              <w:rPr>
+                <w:rFonts w:ascii="Times New Roman" w:eastAsia="Times New Roman" w:hAnsi="Times New Roman" w:cs="Times New Roman"/>
+                <w:sz w:val="28"/>
+                <w:szCs w:val="28"/>
+              </w:rPr>
+            </w:pPr>
+            <w:r>
+              <w:rPr>
+                <w:rFonts w:ascii="Times New Roman" w:eastAsia="Times New Roman" w:hAnsi="Times New Roman" w:cs="Times New Roman"/>
+                <w:sz w:val="28"/>
+                <w:szCs w:val="28"/>
+              </w:rPr>
+              <w:lastRenderedPageBreak/>
+              <w:t>Email</w:t>
+            </w:r>
+          </w:p>
+          <w:p>
+            <w:pPr>
+              <w:pStyle w:val="ListParagraph"/>
+              <w:numPr>
+                <w:ilvl w:val="0"/>
+                <w:numId w:val="2"/>
+              </w:numPr>
+              <w:rPr>
+                <w:rFonts w:ascii="Times New Roman" w:eastAsia="Times New Roman" w:hAnsi="Times New Roman" w:cs="Times New Roman"/>
+                <w:sz w:val="28"/>
+                <w:szCs w:val="28"/>
+              </w:rPr>
+            </w:pPr>
+            <w:r>
+              <w:rPr>
+                <w:rFonts w:ascii="Times New Roman" w:eastAsia="Times New Roman" w:hAnsi="Times New Roman" w:cs="Times New Roman"/>
+                <w:sz w:val="28"/>
+                <w:szCs w:val="28"/>
+              </w:rPr>
+              <w:t>Địa chỉ</w:t>
+            </w:r>
+          </w:p>
+          <w:p>
+            <w:pPr>
+              <w:pStyle w:val="ListParagraph"/>
+              <w:numPr>
+                <w:ilvl w:val="0"/>
+                <w:numId w:val="2"/>
+              </w:numPr>
+              <w:rPr>
+                <w:rFonts w:ascii="Times New Roman" w:eastAsia="Times New Roman" w:hAnsi="Times New Roman" w:cs="Times New Roman"/>
+                <w:sz w:val="28"/>
+                <w:szCs w:val="28"/>
+              </w:rPr>
+            </w:pPr>
+            <w:r>
+              <w:rPr>
+                <w:rFonts w:ascii="Times New Roman" w:eastAsia="Times New Roman" w:hAnsi="Times New Roman" w:cs="Times New Roman"/>
+                <w:sz w:val="28"/>
+                <w:szCs w:val="28"/>
+              </w:rPr>
+              <w:t>Ngày sinh</w:t>
+            </w:r>
+          </w:p>
+          <w:p>
+            <w:pPr>
+              <w:pStyle w:val="ListParagraph"/>
+              <w:numPr>
+                <w:ilvl w:val="0"/>
+                <w:numId w:val="2"/>
+              </w:numPr>
+              <w:rPr>
+                <w:rFonts w:ascii="Times New Roman" w:eastAsia="Times New Roman" w:hAnsi="Times New Roman" w:cs="Times New Roman"/>
+                <w:sz w:val="28"/>
+                <w:szCs w:val="28"/>
+              </w:rPr>
+            </w:pPr>
+            <w:r>
+              <w:rPr>
+                <w:rFonts w:ascii="Times New Roman" w:eastAsia="Times New Roman" w:hAnsi="Times New Roman" w:cs="Times New Roman"/>
+                <w:sz w:val="28"/>
+                <w:szCs w:val="28"/>
+              </w:rPr>
+              <w:t>Giới tính</w:t>
             </w:r>
           </w:p>
         </w:tc>
@@ -15371,15 +16421,7 @@
                 <w:sz w:val="28"/>
                 <w:szCs w:val="28"/>
               </w:rPr>
-              <w:t xml:space="preserve">Siêu quản trị viên nhập thông tin quản trị viên cần </w:t>
-            </w:r>
-            <w:r>
-              <w:rPr>
-                <w:rFonts w:ascii="Times New Roman" w:eastAsia="Times New Roman" w:hAnsi="Times New Roman" w:cs="Times New Roman"/>
-                <w:sz w:val="28"/>
-                <w:szCs w:val="28"/>
-              </w:rPr>
-              <w:t>sửa</w:t>
+              <w:t>Siêu quản trị viên nhập thông tin quản trị viên cần sửa</w:t>
             </w:r>
           </w:p>
         </w:tc>
@@ -15577,7 +16619,15 @@
                 <w:sz w:val="28"/>
                 <w:szCs w:val="28"/>
               </w:rPr>
-              <w:t>Hệ thống kiểm tra và lưu thông tin vào cơ sở dữ liệu</w:t>
+              <w:t xml:space="preserve">Hệ thống kiểm tra </w:t>
+            </w:r>
+            <w:r>
+              <w:rPr>
+                <w:rFonts w:ascii="Times New Roman" w:eastAsia="Times New Roman" w:hAnsi="Times New Roman" w:cs="Times New Roman"/>
+                <w:sz w:val="28"/>
+                <w:szCs w:val="28"/>
+              </w:rPr>
+              <w:t>thông tin</w:t>
             </w:r>
           </w:p>
         </w:tc>
@@ -15676,7 +16726,15 @@
                 <w:sz w:val="28"/>
                 <w:szCs w:val="28"/>
               </w:rPr>
-              <w:t>Hệ thống hiển thị thông báo cho siêu quản trị viên</w:t>
+              <w:t>Hệ thống</w:t>
+            </w:r>
+            <w:r>
+              <w:rPr>
+                <w:rFonts w:ascii="Times New Roman" w:eastAsia="Times New Roman" w:hAnsi="Times New Roman" w:cs="Times New Roman"/>
+                <w:sz w:val="28"/>
+                <w:szCs w:val="28"/>
+              </w:rPr>
+              <w:t xml:space="preserve"> lưu thông tin vào cơ sở dữ liệu</w:t>
             </w:r>
           </w:p>
         </w:tc>
@@ -15775,7 +16833,7 @@
                 <w:sz w:val="28"/>
                 <w:szCs w:val="28"/>
               </w:rPr>
-              <w:t>Use case kết thúc</w:t>
+              <w:t>Hệ thống hiển thị thông báo cho siêu quản trị viên</w:t>
             </w:r>
           </w:p>
         </w:tc>
@@ -15799,25 +16857,15 @@
               <w:bottom w:w="100" w:type="dxa"/>
               <w:right w:w="100" w:type="dxa"/>
             </w:tcMar>
-            <w:hideMark/>
-          </w:tcPr>
-          <w:p>
-            <w:pPr>
-              <w:rPr>
-                <w:rFonts w:ascii="Times New Roman" w:eastAsia="Times New Roman" w:hAnsi="Times New Roman" w:cs="Times New Roman"/>
-                <w:sz w:val="28"/>
-                <w:szCs w:val="28"/>
-              </w:rPr>
-            </w:pPr>
-            <w:r>
-              <w:rPr>
-                <w:rFonts w:ascii="Times New Roman" w:eastAsia="Times New Roman" w:hAnsi="Times New Roman" w:cs="Times New Roman"/>
-                <w:color w:val="000000"/>
-                <w:sz w:val="28"/>
-                <w:szCs w:val="28"/>
-              </w:rPr>
-              <w:t>Luồng thay thế</w:t>
-            </w:r>
+          </w:tcPr>
+          <w:p>
+            <w:pPr>
+              <w:rPr>
+                <w:rFonts w:ascii="Times New Roman" w:eastAsia="Times New Roman" w:hAnsi="Times New Roman" w:cs="Times New Roman"/>
+                <w:sz w:val="28"/>
+                <w:szCs w:val="28"/>
+              </w:rPr>
+            </w:pPr>
           </w:p>
         </w:tc>
         <w:tc>
@@ -15835,24 +16883,22 @@
               <w:bottom w:w="100" w:type="dxa"/>
               <w:right w:w="100" w:type="dxa"/>
             </w:tcMar>
-            <w:hideMark/>
-          </w:tcPr>
-          <w:p>
-            <w:pPr>
-              <w:rPr>
-                <w:rFonts w:ascii="Times New Roman" w:eastAsia="Times New Roman" w:hAnsi="Times New Roman" w:cs="Times New Roman"/>
-                <w:sz w:val="28"/>
-                <w:szCs w:val="28"/>
-              </w:rPr>
-            </w:pPr>
-            <w:r>
-              <w:rPr>
-                <w:rFonts w:ascii="Times New Roman" w:eastAsia="Times New Roman" w:hAnsi="Times New Roman" w:cs="Times New Roman"/>
-                <w:color w:val="000000"/>
-                <w:sz w:val="28"/>
-                <w:szCs w:val="28"/>
-              </w:rPr>
-              <w:t>Bước</w:t>
+          </w:tcPr>
+          <w:p>
+            <w:pPr>
+              <w:rPr>
+                <w:rFonts w:ascii="Times New Roman" w:eastAsia="Times New Roman" w:hAnsi="Times New Roman" w:cs="Times New Roman"/>
+                <w:sz w:val="28"/>
+                <w:szCs w:val="28"/>
+              </w:rPr>
+            </w:pPr>
+            <w:r>
+              <w:rPr>
+                <w:rFonts w:ascii="Times New Roman" w:eastAsia="Times New Roman" w:hAnsi="Times New Roman" w:cs="Times New Roman"/>
+                <w:sz w:val="28"/>
+                <w:szCs w:val="28"/>
+              </w:rPr>
+              <w:t>8</w:t>
             </w:r>
           </w:p>
         </w:tc>
@@ -15871,24 +16917,22 @@
               <w:bottom w:w="100" w:type="dxa"/>
               <w:right w:w="100" w:type="dxa"/>
             </w:tcMar>
-            <w:hideMark/>
-          </w:tcPr>
-          <w:p>
-            <w:pPr>
-              <w:rPr>
-                <w:rFonts w:ascii="Times New Roman" w:eastAsia="Times New Roman" w:hAnsi="Times New Roman" w:cs="Times New Roman"/>
-                <w:sz w:val="28"/>
-                <w:szCs w:val="28"/>
-              </w:rPr>
-            </w:pPr>
-            <w:r>
-              <w:rPr>
-                <w:rFonts w:ascii="Times New Roman" w:eastAsia="Times New Roman" w:hAnsi="Times New Roman" w:cs="Times New Roman"/>
-                <w:color w:val="000000"/>
-                <w:sz w:val="28"/>
-                <w:szCs w:val="28"/>
-              </w:rPr>
-              <w:t>Hành động</w:t>
+          </w:tcPr>
+          <w:p>
+            <w:pPr>
+              <w:rPr>
+                <w:rFonts w:ascii="Times New Roman" w:eastAsia="Times New Roman" w:hAnsi="Times New Roman" w:cs="Times New Roman"/>
+                <w:sz w:val="28"/>
+                <w:szCs w:val="28"/>
+              </w:rPr>
+            </w:pPr>
+            <w:r>
+              <w:rPr>
+                <w:rFonts w:ascii="Times New Roman" w:eastAsia="Times New Roman" w:hAnsi="Times New Roman" w:cs="Times New Roman"/>
+                <w:sz w:val="28"/>
+                <w:szCs w:val="28"/>
+              </w:rPr>
+              <w:t>Use case kết thúc</w:t>
             </w:r>
           </w:p>
         </w:tc>
@@ -15922,6 +16966,15 @@
                 <w:szCs w:val="28"/>
               </w:rPr>
             </w:pPr>
+            <w:r>
+              <w:rPr>
+                <w:rFonts w:ascii="Times New Roman" w:eastAsia="Times New Roman" w:hAnsi="Times New Roman" w:cs="Times New Roman"/>
+                <w:color w:val="000000"/>
+                <w:sz w:val="28"/>
+                <w:szCs w:val="28"/>
+              </w:rPr>
+              <w:t>Luồng thay thế</w:t>
+            </w:r>
           </w:p>
         </w:tc>
         <w:tc>
@@ -15952,6 +17005,110 @@
             <w:r>
               <w:rPr>
                 <w:rFonts w:ascii="Times New Roman" w:eastAsia="Times New Roman" w:hAnsi="Times New Roman" w:cs="Times New Roman"/>
+                <w:color w:val="000000"/>
+                <w:sz w:val="28"/>
+                <w:szCs w:val="28"/>
+              </w:rPr>
+              <w:t>Bước</w:t>
+            </w:r>
+          </w:p>
+        </w:tc>
+        <w:tc>
+          <w:tcPr>
+            <w:tcW w:w="6748" w:type="dxa"/>
+            <w:tcBorders>
+              <w:top w:val="single" w:sz="8" w:space="0" w:color="000000"/>
+              <w:left w:val="single" w:sz="8" w:space="0" w:color="000000"/>
+              <w:bottom w:val="single" w:sz="8" w:space="0" w:color="000000"/>
+              <w:right w:val="single" w:sz="8" w:space="0" w:color="000000"/>
+            </w:tcBorders>
+            <w:tcMar>
+              <w:top w:w="100" w:type="dxa"/>
+              <w:left w:w="100" w:type="dxa"/>
+              <w:bottom w:w="100" w:type="dxa"/>
+              <w:right w:w="100" w:type="dxa"/>
+            </w:tcMar>
+            <w:hideMark/>
+          </w:tcPr>
+          <w:p>
+            <w:pPr>
+              <w:rPr>
+                <w:rFonts w:ascii="Times New Roman" w:eastAsia="Times New Roman" w:hAnsi="Times New Roman" w:cs="Times New Roman"/>
+                <w:sz w:val="28"/>
+                <w:szCs w:val="28"/>
+              </w:rPr>
+            </w:pPr>
+            <w:r>
+              <w:rPr>
+                <w:rFonts w:ascii="Times New Roman" w:eastAsia="Times New Roman" w:hAnsi="Times New Roman" w:cs="Times New Roman"/>
+                <w:color w:val="000000"/>
+                <w:sz w:val="28"/>
+                <w:szCs w:val="28"/>
+              </w:rPr>
+              <w:t>Hành động</w:t>
+            </w:r>
+          </w:p>
+        </w:tc>
+      </w:tr>
+      <w:tr>
+        <w:trPr>
+          <w:trHeight w:val="262"/>
+        </w:trPr>
+        <w:tc>
+          <w:tcPr>
+            <w:tcW w:w="0" w:type="auto"/>
+            <w:tcBorders>
+              <w:top w:val="single" w:sz="8" w:space="0" w:color="000000"/>
+              <w:left w:val="single" w:sz="8" w:space="0" w:color="000000"/>
+              <w:bottom w:val="single" w:sz="8" w:space="0" w:color="000000"/>
+              <w:right w:val="single" w:sz="8" w:space="0" w:color="000000"/>
+            </w:tcBorders>
+            <w:tcMar>
+              <w:top w:w="100" w:type="dxa"/>
+              <w:left w:w="100" w:type="dxa"/>
+              <w:bottom w:w="100" w:type="dxa"/>
+              <w:right w:w="100" w:type="dxa"/>
+            </w:tcMar>
+            <w:hideMark/>
+          </w:tcPr>
+          <w:p>
+            <w:pPr>
+              <w:rPr>
+                <w:rFonts w:ascii="Times New Roman" w:eastAsia="Times New Roman" w:hAnsi="Times New Roman" w:cs="Times New Roman"/>
+                <w:sz w:val="28"/>
+                <w:szCs w:val="28"/>
+              </w:rPr>
+            </w:pPr>
+          </w:p>
+        </w:tc>
+        <w:tc>
+          <w:tcPr>
+            <w:tcW w:w="987" w:type="dxa"/>
+            <w:tcBorders>
+              <w:top w:val="single" w:sz="8" w:space="0" w:color="000000"/>
+              <w:left w:val="single" w:sz="8" w:space="0" w:color="000000"/>
+              <w:bottom w:val="single" w:sz="8" w:space="0" w:color="000000"/>
+              <w:right w:val="single" w:sz="8" w:space="0" w:color="000000"/>
+            </w:tcBorders>
+            <w:tcMar>
+              <w:top w:w="100" w:type="dxa"/>
+              <w:left w:w="100" w:type="dxa"/>
+              <w:bottom w:w="100" w:type="dxa"/>
+              <w:right w:w="100" w:type="dxa"/>
+            </w:tcMar>
+            <w:hideMark/>
+          </w:tcPr>
+          <w:p>
+            <w:pPr>
+              <w:rPr>
+                <w:rFonts w:ascii="Times New Roman" w:eastAsia="Times New Roman" w:hAnsi="Times New Roman" w:cs="Times New Roman"/>
+                <w:sz w:val="28"/>
+                <w:szCs w:val="28"/>
+              </w:rPr>
+            </w:pPr>
+            <w:r>
+              <w:rPr>
+                <w:rFonts w:ascii="Times New Roman" w:eastAsia="Times New Roman" w:hAnsi="Times New Roman" w:cs="Times New Roman"/>
                 <w:sz w:val="28"/>
                 <w:szCs w:val="28"/>
               </w:rPr>
@@ -15999,6 +17156,23 @@
                 <w:szCs w:val="28"/>
               </w:rPr>
               <w:t xml:space="preserve"> hoặc quản trị viên không tồn tại trong hệ thống</w:t>
+            </w:r>
+          </w:p>
+          <w:p>
+            <w:pPr>
+              <w:rPr>
+                <w:rFonts w:ascii="Times New Roman" w:eastAsia="Times New Roman" w:hAnsi="Times New Roman" w:cs="Times New Roman"/>
+                <w:sz w:val="28"/>
+                <w:szCs w:val="28"/>
+              </w:rPr>
+            </w:pPr>
+            <w:r>
+              <w:rPr>
+                <w:rFonts w:ascii="Times New Roman" w:eastAsia="Times New Roman" w:hAnsi="Times New Roman" w:cs="Times New Roman"/>
+                <w:sz w:val="28"/>
+                <w:szCs w:val="28"/>
+              </w:rPr>
+              <w:t>5a1: Hệ thống hiển thị thông báo cho quản trị viên</w:t>
             </w:r>
           </w:p>
         </w:tc>
@@ -16497,6 +17671,7 @@
                 <w:sz w:val="28"/>
                 <w:szCs w:val="28"/>
               </w:rPr>
+              <w:lastRenderedPageBreak/>
               <w:t>Điều kiện thành công</w:t>
             </w:r>
           </w:p>
@@ -16618,23 +17793,7 @@
                 <w:sz w:val="28"/>
                 <w:szCs w:val="28"/>
               </w:rPr>
-              <w:t>Quản trị viên</w:t>
-            </w:r>
-            <w:r>
-              <w:rPr>
-                <w:rFonts w:ascii="Times New Roman" w:eastAsia="Times New Roman" w:hAnsi="Times New Roman" w:cs="Times New Roman"/>
-                <w:sz w:val="28"/>
-                <w:szCs w:val="28"/>
-              </w:rPr>
-              <w:t xml:space="preserve"> không</w:t>
-            </w:r>
-            <w:r>
-              <w:rPr>
-                <w:rFonts w:ascii="Times New Roman" w:eastAsia="Times New Roman" w:hAnsi="Times New Roman" w:cs="Times New Roman"/>
-                <w:sz w:val="28"/>
-                <w:szCs w:val="28"/>
-              </w:rPr>
-              <w:t xml:space="preserve"> tồn tại trong hệ thống</w:t>
+              <w:t>Quản trị viên không tồn tại trong hệ thống</w:t>
             </w:r>
           </w:p>
         </w:tc>
@@ -16845,7 +18004,6 @@
                 <w:sz w:val="28"/>
                 <w:szCs w:val="28"/>
               </w:rPr>
-              <w:lastRenderedPageBreak/>
               <w:t>Luồng sự kiện</w:t>
             </w:r>
           </w:p>
@@ -17135,15 +18293,7 @@
                 <w:sz w:val="28"/>
                 <w:szCs w:val="28"/>
               </w:rPr>
-              <w:t xml:space="preserve">Hệ thống kiểm tra và xóa </w:t>
-            </w:r>
-            <w:r>
-              <w:rPr>
-                <w:rFonts w:ascii="Times New Roman" w:eastAsia="Times New Roman" w:hAnsi="Times New Roman" w:cs="Times New Roman"/>
-                <w:sz w:val="28"/>
-                <w:szCs w:val="28"/>
-              </w:rPr>
-              <w:t>quản trị viên</w:t>
+              <w:t xml:space="preserve">Hệ thống kiểm tra </w:t>
             </w:r>
           </w:p>
         </w:tc>
@@ -17242,7 +18392,15 @@
                 <w:sz w:val="28"/>
                 <w:szCs w:val="28"/>
               </w:rPr>
-              <w:t>Hệ thống hiển thị thông báo cho siêu quản trị viên</w:t>
+              <w:t xml:space="preserve">Hệ thống </w:t>
+            </w:r>
+            <w:r>
+              <w:rPr>
+                <w:rFonts w:ascii="Times New Roman" w:eastAsia="Times New Roman" w:hAnsi="Times New Roman" w:cs="Times New Roman"/>
+                <w:sz w:val="28"/>
+                <w:szCs w:val="28"/>
+              </w:rPr>
+              <w:t>xóa quản trị viên</w:t>
             </w:r>
           </w:p>
         </w:tc>
@@ -17341,7 +18499,7 @@
                 <w:sz w:val="28"/>
                 <w:szCs w:val="28"/>
               </w:rPr>
-              <w:t>Use case kết thúc</w:t>
+              <w:t>Hệ thống hiển thị thông báo cho siêu quản trị viên</w:t>
             </w:r>
           </w:p>
         </w:tc>
@@ -17365,25 +18523,15 @@
               <w:bottom w:w="100" w:type="dxa"/>
               <w:right w:w="100" w:type="dxa"/>
             </w:tcMar>
-            <w:hideMark/>
-          </w:tcPr>
-          <w:p>
-            <w:pPr>
-              <w:rPr>
-                <w:rFonts w:ascii="Times New Roman" w:eastAsia="Times New Roman" w:hAnsi="Times New Roman" w:cs="Times New Roman"/>
-                <w:sz w:val="28"/>
-                <w:szCs w:val="28"/>
-              </w:rPr>
-            </w:pPr>
-            <w:r>
-              <w:rPr>
-                <w:rFonts w:ascii="Times New Roman" w:eastAsia="Times New Roman" w:hAnsi="Times New Roman" w:cs="Times New Roman"/>
-                <w:color w:val="000000"/>
-                <w:sz w:val="28"/>
-                <w:szCs w:val="28"/>
-              </w:rPr>
-              <w:t>Luồng thay thế</w:t>
-            </w:r>
+          </w:tcPr>
+          <w:p>
+            <w:pPr>
+              <w:rPr>
+                <w:rFonts w:ascii="Times New Roman" w:eastAsia="Times New Roman" w:hAnsi="Times New Roman" w:cs="Times New Roman"/>
+                <w:sz w:val="28"/>
+                <w:szCs w:val="28"/>
+              </w:rPr>
+            </w:pPr>
           </w:p>
         </w:tc>
         <w:tc>
@@ -17401,24 +18549,22 @@
               <w:bottom w:w="100" w:type="dxa"/>
               <w:right w:w="100" w:type="dxa"/>
             </w:tcMar>
-            <w:hideMark/>
-          </w:tcPr>
-          <w:p>
-            <w:pPr>
-              <w:rPr>
-                <w:rFonts w:ascii="Times New Roman" w:eastAsia="Times New Roman" w:hAnsi="Times New Roman" w:cs="Times New Roman"/>
-                <w:sz w:val="28"/>
-                <w:szCs w:val="28"/>
-              </w:rPr>
-            </w:pPr>
-            <w:r>
-              <w:rPr>
-                <w:rFonts w:ascii="Times New Roman" w:eastAsia="Times New Roman" w:hAnsi="Times New Roman" w:cs="Times New Roman"/>
-                <w:color w:val="000000"/>
-                <w:sz w:val="28"/>
-                <w:szCs w:val="28"/>
-              </w:rPr>
-              <w:t>Bước</w:t>
+          </w:tcPr>
+          <w:p>
+            <w:pPr>
+              <w:rPr>
+                <w:rFonts w:ascii="Times New Roman" w:eastAsia="Times New Roman" w:hAnsi="Times New Roman" w:cs="Times New Roman"/>
+                <w:sz w:val="28"/>
+                <w:szCs w:val="28"/>
+              </w:rPr>
+            </w:pPr>
+            <w:r>
+              <w:rPr>
+                <w:rFonts w:ascii="Times New Roman" w:eastAsia="Times New Roman" w:hAnsi="Times New Roman" w:cs="Times New Roman"/>
+                <w:sz w:val="28"/>
+                <w:szCs w:val="28"/>
+              </w:rPr>
+              <w:t>5</w:t>
             </w:r>
           </w:p>
         </w:tc>
@@ -17437,24 +18583,22 @@
               <w:bottom w:w="100" w:type="dxa"/>
               <w:right w:w="100" w:type="dxa"/>
             </w:tcMar>
-            <w:hideMark/>
-          </w:tcPr>
-          <w:p>
-            <w:pPr>
-              <w:rPr>
-                <w:rFonts w:ascii="Times New Roman" w:eastAsia="Times New Roman" w:hAnsi="Times New Roman" w:cs="Times New Roman"/>
-                <w:sz w:val="28"/>
-                <w:szCs w:val="28"/>
-              </w:rPr>
-            </w:pPr>
-            <w:r>
-              <w:rPr>
-                <w:rFonts w:ascii="Times New Roman" w:eastAsia="Times New Roman" w:hAnsi="Times New Roman" w:cs="Times New Roman"/>
-                <w:color w:val="000000"/>
-                <w:sz w:val="28"/>
-                <w:szCs w:val="28"/>
-              </w:rPr>
-              <w:t>Hành động</w:t>
+          </w:tcPr>
+          <w:p>
+            <w:pPr>
+              <w:rPr>
+                <w:rFonts w:ascii="Times New Roman" w:eastAsia="Times New Roman" w:hAnsi="Times New Roman" w:cs="Times New Roman"/>
+                <w:sz w:val="28"/>
+                <w:szCs w:val="28"/>
+              </w:rPr>
+            </w:pPr>
+            <w:r>
+              <w:rPr>
+                <w:rFonts w:ascii="Times New Roman" w:eastAsia="Times New Roman" w:hAnsi="Times New Roman" w:cs="Times New Roman"/>
+                <w:sz w:val="28"/>
+                <w:szCs w:val="28"/>
+              </w:rPr>
+              <w:t>Use case kết thúc</w:t>
             </w:r>
           </w:p>
         </w:tc>
@@ -17488,6 +18632,15 @@
                 <w:szCs w:val="28"/>
               </w:rPr>
             </w:pPr>
+            <w:r>
+              <w:rPr>
+                <w:rFonts w:ascii="Times New Roman" w:eastAsia="Times New Roman" w:hAnsi="Times New Roman" w:cs="Times New Roman"/>
+                <w:color w:val="000000"/>
+                <w:sz w:val="28"/>
+                <w:szCs w:val="28"/>
+              </w:rPr>
+              <w:t>Luồng thay thế</w:t>
+            </w:r>
           </w:p>
         </w:tc>
         <w:tc>
@@ -17518,6 +18671,110 @@
             <w:r>
               <w:rPr>
                 <w:rFonts w:ascii="Times New Roman" w:eastAsia="Times New Roman" w:hAnsi="Times New Roman" w:cs="Times New Roman"/>
+                <w:color w:val="000000"/>
+                <w:sz w:val="28"/>
+                <w:szCs w:val="28"/>
+              </w:rPr>
+              <w:t>Bước</w:t>
+            </w:r>
+          </w:p>
+        </w:tc>
+        <w:tc>
+          <w:tcPr>
+            <w:tcW w:w="6748" w:type="dxa"/>
+            <w:tcBorders>
+              <w:top w:val="single" w:sz="8" w:space="0" w:color="000000"/>
+              <w:left w:val="single" w:sz="8" w:space="0" w:color="000000"/>
+              <w:bottom w:val="single" w:sz="8" w:space="0" w:color="000000"/>
+              <w:right w:val="single" w:sz="8" w:space="0" w:color="000000"/>
+            </w:tcBorders>
+            <w:tcMar>
+              <w:top w:w="100" w:type="dxa"/>
+              <w:left w:w="100" w:type="dxa"/>
+              <w:bottom w:w="100" w:type="dxa"/>
+              <w:right w:w="100" w:type="dxa"/>
+            </w:tcMar>
+            <w:hideMark/>
+          </w:tcPr>
+          <w:p>
+            <w:pPr>
+              <w:rPr>
+                <w:rFonts w:ascii="Times New Roman" w:eastAsia="Times New Roman" w:hAnsi="Times New Roman" w:cs="Times New Roman"/>
+                <w:sz w:val="28"/>
+                <w:szCs w:val="28"/>
+              </w:rPr>
+            </w:pPr>
+            <w:r>
+              <w:rPr>
+                <w:rFonts w:ascii="Times New Roman" w:eastAsia="Times New Roman" w:hAnsi="Times New Roman" w:cs="Times New Roman"/>
+                <w:color w:val="000000"/>
+                <w:sz w:val="28"/>
+                <w:szCs w:val="28"/>
+              </w:rPr>
+              <w:t>Hành động</w:t>
+            </w:r>
+          </w:p>
+        </w:tc>
+      </w:tr>
+      <w:tr>
+        <w:trPr>
+          <w:trHeight w:val="262"/>
+        </w:trPr>
+        <w:tc>
+          <w:tcPr>
+            <w:tcW w:w="0" w:type="auto"/>
+            <w:tcBorders>
+              <w:top w:val="single" w:sz="8" w:space="0" w:color="000000"/>
+              <w:left w:val="single" w:sz="8" w:space="0" w:color="000000"/>
+              <w:bottom w:val="single" w:sz="8" w:space="0" w:color="000000"/>
+              <w:right w:val="single" w:sz="8" w:space="0" w:color="000000"/>
+            </w:tcBorders>
+            <w:tcMar>
+              <w:top w:w="100" w:type="dxa"/>
+              <w:left w:w="100" w:type="dxa"/>
+              <w:bottom w:w="100" w:type="dxa"/>
+              <w:right w:w="100" w:type="dxa"/>
+            </w:tcMar>
+            <w:hideMark/>
+          </w:tcPr>
+          <w:p>
+            <w:pPr>
+              <w:rPr>
+                <w:rFonts w:ascii="Times New Roman" w:eastAsia="Times New Roman" w:hAnsi="Times New Roman" w:cs="Times New Roman"/>
+                <w:sz w:val="28"/>
+                <w:szCs w:val="28"/>
+              </w:rPr>
+            </w:pPr>
+          </w:p>
+        </w:tc>
+        <w:tc>
+          <w:tcPr>
+            <w:tcW w:w="987" w:type="dxa"/>
+            <w:tcBorders>
+              <w:top w:val="single" w:sz="8" w:space="0" w:color="000000"/>
+              <w:left w:val="single" w:sz="8" w:space="0" w:color="000000"/>
+              <w:bottom w:val="single" w:sz="8" w:space="0" w:color="000000"/>
+              <w:right w:val="single" w:sz="8" w:space="0" w:color="000000"/>
+            </w:tcBorders>
+            <w:tcMar>
+              <w:top w:w="100" w:type="dxa"/>
+              <w:left w:w="100" w:type="dxa"/>
+              <w:bottom w:w="100" w:type="dxa"/>
+              <w:right w:w="100" w:type="dxa"/>
+            </w:tcMar>
+            <w:hideMark/>
+          </w:tcPr>
+          <w:p>
+            <w:pPr>
+              <w:rPr>
+                <w:rFonts w:ascii="Times New Roman" w:eastAsia="Times New Roman" w:hAnsi="Times New Roman" w:cs="Times New Roman"/>
+                <w:sz w:val="28"/>
+                <w:szCs w:val="28"/>
+              </w:rPr>
+            </w:pPr>
+            <w:r>
+              <w:rPr>
+                <w:rFonts w:ascii="Times New Roman" w:eastAsia="Times New Roman" w:hAnsi="Times New Roman" w:cs="Times New Roman"/>
                 <w:sz w:val="28"/>
                 <w:szCs w:val="28"/>
               </w:rPr>
@@ -17565,6 +18822,23 @@
                 <w:szCs w:val="28"/>
               </w:rPr>
               <w:t>Quản trị viên không tồn tại trong hệ thống</w:t>
+            </w:r>
+          </w:p>
+          <w:p>
+            <w:pPr>
+              <w:rPr>
+                <w:rFonts w:ascii="Times New Roman" w:eastAsia="Times New Roman" w:hAnsi="Times New Roman" w:cs="Times New Roman"/>
+                <w:sz w:val="28"/>
+                <w:szCs w:val="28"/>
+              </w:rPr>
+            </w:pPr>
+            <w:r>
+              <w:rPr>
+                <w:rFonts w:ascii="Times New Roman" w:eastAsia="Times New Roman" w:hAnsi="Times New Roman" w:cs="Times New Roman"/>
+                <w:sz w:val="28"/>
+                <w:szCs w:val="28"/>
+              </w:rPr>
+              <w:t>2a1: Hệ thống hiển thị thông báo cho siêu quản trị viên</w:t>
             </w:r>
           </w:p>
         </w:tc>
@@ -17986,6 +19260,7 @@
                 <w:sz w:val="28"/>
                 <w:szCs w:val="28"/>
               </w:rPr>
+              <w:lastRenderedPageBreak/>
               <w:t>Điều kiện tiên quyết</w:t>
             </w:r>
           </w:p>
@@ -18660,23 +19935,7 @@
                 <w:sz w:val="28"/>
                 <w:szCs w:val="28"/>
               </w:rPr>
-              <w:t xml:space="preserve">Hệ thống kiểm tra và </w:t>
-            </w:r>
-            <w:r>
-              <w:rPr>
-                <w:rFonts w:ascii="Times New Roman" w:eastAsia="Times New Roman" w:hAnsi="Times New Roman" w:cs="Times New Roman"/>
-                <w:sz w:val="28"/>
-                <w:szCs w:val="28"/>
-              </w:rPr>
-              <w:t>đặt lại mật khẩu cho</w:t>
-            </w:r>
-            <w:r>
-              <w:rPr>
-                <w:rFonts w:ascii="Times New Roman" w:eastAsia="Times New Roman" w:hAnsi="Times New Roman" w:cs="Times New Roman"/>
-                <w:sz w:val="28"/>
-                <w:szCs w:val="28"/>
-              </w:rPr>
-              <w:t xml:space="preserve"> quản trị viên</w:t>
+              <w:t xml:space="preserve">Hệ thống kiểm tra </w:t>
             </w:r>
           </w:p>
         </w:tc>
@@ -18775,7 +20034,15 @@
                 <w:sz w:val="28"/>
                 <w:szCs w:val="28"/>
               </w:rPr>
-              <w:t>Hệ thống hiển thị thông báo cho siêu quản trị viên</w:t>
+              <w:t xml:space="preserve">Hệ thống </w:t>
+            </w:r>
+            <w:r>
+              <w:rPr>
+                <w:rFonts w:ascii="Times New Roman" w:eastAsia="Times New Roman" w:hAnsi="Times New Roman" w:cs="Times New Roman"/>
+                <w:sz w:val="28"/>
+                <w:szCs w:val="28"/>
+              </w:rPr>
+              <w:t>đặt lại mật khẩu cho quản trị viên</w:t>
             </w:r>
           </w:p>
         </w:tc>
@@ -18874,7 +20141,7 @@
                 <w:sz w:val="28"/>
                 <w:szCs w:val="28"/>
               </w:rPr>
-              <w:t>Use case kết thúc</w:t>
+              <w:t>Hệ thống hiển thị thông báo cho siêu quản trị viên</w:t>
             </w:r>
           </w:p>
         </w:tc>
@@ -18898,25 +20165,15 @@
               <w:bottom w:w="100" w:type="dxa"/>
               <w:right w:w="100" w:type="dxa"/>
             </w:tcMar>
-            <w:hideMark/>
-          </w:tcPr>
-          <w:p>
-            <w:pPr>
-              <w:rPr>
-                <w:rFonts w:ascii="Times New Roman" w:eastAsia="Times New Roman" w:hAnsi="Times New Roman" w:cs="Times New Roman"/>
-                <w:sz w:val="28"/>
-                <w:szCs w:val="28"/>
-              </w:rPr>
-            </w:pPr>
-            <w:r>
-              <w:rPr>
-                <w:rFonts w:ascii="Times New Roman" w:eastAsia="Times New Roman" w:hAnsi="Times New Roman" w:cs="Times New Roman"/>
-                <w:color w:val="000000"/>
-                <w:sz w:val="28"/>
-                <w:szCs w:val="28"/>
-              </w:rPr>
-              <w:t>Luồng thay thế</w:t>
-            </w:r>
+          </w:tcPr>
+          <w:p>
+            <w:pPr>
+              <w:rPr>
+                <w:rFonts w:ascii="Times New Roman" w:eastAsia="Times New Roman" w:hAnsi="Times New Roman" w:cs="Times New Roman"/>
+                <w:sz w:val="28"/>
+                <w:szCs w:val="28"/>
+              </w:rPr>
+            </w:pPr>
           </w:p>
         </w:tc>
         <w:tc>
@@ -18934,24 +20191,22 @@
               <w:bottom w:w="100" w:type="dxa"/>
               <w:right w:w="100" w:type="dxa"/>
             </w:tcMar>
-            <w:hideMark/>
-          </w:tcPr>
-          <w:p>
-            <w:pPr>
-              <w:rPr>
-                <w:rFonts w:ascii="Times New Roman" w:eastAsia="Times New Roman" w:hAnsi="Times New Roman" w:cs="Times New Roman"/>
-                <w:sz w:val="28"/>
-                <w:szCs w:val="28"/>
-              </w:rPr>
-            </w:pPr>
-            <w:r>
-              <w:rPr>
-                <w:rFonts w:ascii="Times New Roman" w:eastAsia="Times New Roman" w:hAnsi="Times New Roman" w:cs="Times New Roman"/>
-                <w:color w:val="000000"/>
-                <w:sz w:val="28"/>
-                <w:szCs w:val="28"/>
-              </w:rPr>
-              <w:t>Bước</w:t>
+          </w:tcPr>
+          <w:p>
+            <w:pPr>
+              <w:rPr>
+                <w:rFonts w:ascii="Times New Roman" w:eastAsia="Times New Roman" w:hAnsi="Times New Roman" w:cs="Times New Roman"/>
+                <w:sz w:val="28"/>
+                <w:szCs w:val="28"/>
+              </w:rPr>
+            </w:pPr>
+            <w:r>
+              <w:rPr>
+                <w:rFonts w:ascii="Times New Roman" w:eastAsia="Times New Roman" w:hAnsi="Times New Roman" w:cs="Times New Roman"/>
+                <w:sz w:val="28"/>
+                <w:szCs w:val="28"/>
+              </w:rPr>
+              <w:t>5</w:t>
             </w:r>
           </w:p>
         </w:tc>
@@ -18970,24 +20225,22 @@
               <w:bottom w:w="100" w:type="dxa"/>
               <w:right w:w="100" w:type="dxa"/>
             </w:tcMar>
-            <w:hideMark/>
-          </w:tcPr>
-          <w:p>
-            <w:pPr>
-              <w:rPr>
-                <w:rFonts w:ascii="Times New Roman" w:eastAsia="Times New Roman" w:hAnsi="Times New Roman" w:cs="Times New Roman"/>
-                <w:sz w:val="28"/>
-                <w:szCs w:val="28"/>
-              </w:rPr>
-            </w:pPr>
-            <w:r>
-              <w:rPr>
-                <w:rFonts w:ascii="Times New Roman" w:eastAsia="Times New Roman" w:hAnsi="Times New Roman" w:cs="Times New Roman"/>
-                <w:color w:val="000000"/>
-                <w:sz w:val="28"/>
-                <w:szCs w:val="28"/>
-              </w:rPr>
-              <w:t>Hành động</w:t>
+          </w:tcPr>
+          <w:p>
+            <w:pPr>
+              <w:rPr>
+                <w:rFonts w:ascii="Times New Roman" w:eastAsia="Times New Roman" w:hAnsi="Times New Roman" w:cs="Times New Roman"/>
+                <w:sz w:val="28"/>
+                <w:szCs w:val="28"/>
+              </w:rPr>
+            </w:pPr>
+            <w:r>
+              <w:rPr>
+                <w:rFonts w:ascii="Times New Roman" w:eastAsia="Times New Roman" w:hAnsi="Times New Roman" w:cs="Times New Roman"/>
+                <w:sz w:val="28"/>
+                <w:szCs w:val="28"/>
+              </w:rPr>
+              <w:t>Use case kết thúc</w:t>
             </w:r>
           </w:p>
         </w:tc>
@@ -19021,6 +20274,15 @@
                 <w:szCs w:val="28"/>
               </w:rPr>
             </w:pPr>
+            <w:r>
+              <w:rPr>
+                <w:rFonts w:ascii="Times New Roman" w:eastAsia="Times New Roman" w:hAnsi="Times New Roman" w:cs="Times New Roman"/>
+                <w:color w:val="000000"/>
+                <w:sz w:val="28"/>
+                <w:szCs w:val="28"/>
+              </w:rPr>
+              <w:t>Luồng thay thế</w:t>
+            </w:r>
           </w:p>
         </w:tc>
         <w:tc>
@@ -19051,6 +20313,110 @@
             <w:r>
               <w:rPr>
                 <w:rFonts w:ascii="Times New Roman" w:eastAsia="Times New Roman" w:hAnsi="Times New Roman" w:cs="Times New Roman"/>
+                <w:color w:val="000000"/>
+                <w:sz w:val="28"/>
+                <w:szCs w:val="28"/>
+              </w:rPr>
+              <w:t>Bước</w:t>
+            </w:r>
+          </w:p>
+        </w:tc>
+        <w:tc>
+          <w:tcPr>
+            <w:tcW w:w="6748" w:type="dxa"/>
+            <w:tcBorders>
+              <w:top w:val="single" w:sz="8" w:space="0" w:color="000000"/>
+              <w:left w:val="single" w:sz="8" w:space="0" w:color="000000"/>
+              <w:bottom w:val="single" w:sz="8" w:space="0" w:color="000000"/>
+              <w:right w:val="single" w:sz="8" w:space="0" w:color="000000"/>
+            </w:tcBorders>
+            <w:tcMar>
+              <w:top w:w="100" w:type="dxa"/>
+              <w:left w:w="100" w:type="dxa"/>
+              <w:bottom w:w="100" w:type="dxa"/>
+              <w:right w:w="100" w:type="dxa"/>
+            </w:tcMar>
+            <w:hideMark/>
+          </w:tcPr>
+          <w:p>
+            <w:pPr>
+              <w:rPr>
+                <w:rFonts w:ascii="Times New Roman" w:eastAsia="Times New Roman" w:hAnsi="Times New Roman" w:cs="Times New Roman"/>
+                <w:sz w:val="28"/>
+                <w:szCs w:val="28"/>
+              </w:rPr>
+            </w:pPr>
+            <w:r>
+              <w:rPr>
+                <w:rFonts w:ascii="Times New Roman" w:eastAsia="Times New Roman" w:hAnsi="Times New Roman" w:cs="Times New Roman"/>
+                <w:color w:val="000000"/>
+                <w:sz w:val="28"/>
+                <w:szCs w:val="28"/>
+              </w:rPr>
+              <w:t>Hành động</w:t>
+            </w:r>
+          </w:p>
+        </w:tc>
+      </w:tr>
+      <w:tr>
+        <w:trPr>
+          <w:trHeight w:val="262"/>
+        </w:trPr>
+        <w:tc>
+          <w:tcPr>
+            <w:tcW w:w="0" w:type="auto"/>
+            <w:tcBorders>
+              <w:top w:val="single" w:sz="8" w:space="0" w:color="000000"/>
+              <w:left w:val="single" w:sz="8" w:space="0" w:color="000000"/>
+              <w:bottom w:val="single" w:sz="8" w:space="0" w:color="000000"/>
+              <w:right w:val="single" w:sz="8" w:space="0" w:color="000000"/>
+            </w:tcBorders>
+            <w:tcMar>
+              <w:top w:w="100" w:type="dxa"/>
+              <w:left w:w="100" w:type="dxa"/>
+              <w:bottom w:w="100" w:type="dxa"/>
+              <w:right w:w="100" w:type="dxa"/>
+            </w:tcMar>
+            <w:hideMark/>
+          </w:tcPr>
+          <w:p>
+            <w:pPr>
+              <w:rPr>
+                <w:rFonts w:ascii="Times New Roman" w:eastAsia="Times New Roman" w:hAnsi="Times New Roman" w:cs="Times New Roman"/>
+                <w:sz w:val="28"/>
+                <w:szCs w:val="28"/>
+              </w:rPr>
+            </w:pPr>
+          </w:p>
+        </w:tc>
+        <w:tc>
+          <w:tcPr>
+            <w:tcW w:w="987" w:type="dxa"/>
+            <w:tcBorders>
+              <w:top w:val="single" w:sz="8" w:space="0" w:color="000000"/>
+              <w:left w:val="single" w:sz="8" w:space="0" w:color="000000"/>
+              <w:bottom w:val="single" w:sz="8" w:space="0" w:color="000000"/>
+              <w:right w:val="single" w:sz="8" w:space="0" w:color="000000"/>
+            </w:tcBorders>
+            <w:tcMar>
+              <w:top w:w="100" w:type="dxa"/>
+              <w:left w:w="100" w:type="dxa"/>
+              <w:bottom w:w="100" w:type="dxa"/>
+              <w:right w:w="100" w:type="dxa"/>
+            </w:tcMar>
+            <w:hideMark/>
+          </w:tcPr>
+          <w:p>
+            <w:pPr>
+              <w:rPr>
+                <w:rFonts w:ascii="Times New Roman" w:eastAsia="Times New Roman" w:hAnsi="Times New Roman" w:cs="Times New Roman"/>
+                <w:sz w:val="28"/>
+                <w:szCs w:val="28"/>
+              </w:rPr>
+            </w:pPr>
+            <w:r>
+              <w:rPr>
+                <w:rFonts w:ascii="Times New Roman" w:eastAsia="Times New Roman" w:hAnsi="Times New Roman" w:cs="Times New Roman"/>
                 <w:sz w:val="28"/>
                 <w:szCs w:val="28"/>
               </w:rPr>
@@ -19090,6 +20456,23 @@
                 <w:szCs w:val="28"/>
               </w:rPr>
               <w:t>Quản trị viên không tồn tại trong hệ thống</w:t>
+            </w:r>
+          </w:p>
+          <w:p>
+            <w:pPr>
+              <w:rPr>
+                <w:rFonts w:ascii="Times New Roman" w:eastAsia="Times New Roman" w:hAnsi="Times New Roman" w:cs="Times New Roman"/>
+                <w:sz w:val="28"/>
+                <w:szCs w:val="28"/>
+              </w:rPr>
+            </w:pPr>
+            <w:r>
+              <w:rPr>
+                <w:rFonts w:ascii="Times New Roman" w:eastAsia="Times New Roman" w:hAnsi="Times New Roman" w:cs="Times New Roman"/>
+                <w:sz w:val="28"/>
+                <w:szCs w:val="28"/>
+              </w:rPr>
+              <w:t>2a1: Hệ thống thông báo cho siêu quản trị viên</w:t>
             </w:r>
           </w:p>
         </w:tc>
@@ -19342,6 +20725,7 @@
                 <w:sz w:val="28"/>
                 <w:szCs w:val="28"/>
               </w:rPr>
+              <w:lastRenderedPageBreak/>
               <w:t>Mục tiêu</w:t>
             </w:r>
           </w:p>
@@ -20716,6 +22100,118 @@
 <file path=word/numbering.xml><?xml version="1.0" encoding="utf-8"?>
 <w:numbering xmlns:wpc="http://schemas.microsoft.com/office/word/2010/wordprocessingCanvas" xmlns:cx="http://schemas.microsoft.com/office/drawing/2014/chartex" xmlns:cx1="http://schemas.microsoft.com/office/drawing/2015/9/8/chartex" xmlns:cx2="http://schemas.microsoft.com/office/drawing/2015/10/21/chartex" xmlns:cx3="http://schemas.microsoft.com/office/drawing/2016/5/9/chartex" xmlns:cx4="http://schemas.microsoft.com/office/drawing/2016/5/10/chartex" xmlns:cx5="http://schemas.microsoft.com/office/drawing/2016/5/11/chartex" xmlns:cx6="http://schemas.microsoft.com/office/drawing/2016/5/12/chartex" xmlns:cx7="http://schemas.microsoft.com/office/drawing/2016/5/13/chartex" xmlns:cx8="http://schemas.microsoft.com/office/drawing/2016/5/14/chartex" xmlns:mc="http://schemas.openxmlformats.org/markup-compatibility/2006" xmlns:aink="http://schemas.microsoft.com/office/drawing/2016/ink" xmlns:am3d="http://schemas.microsoft.com/office/drawing/2017/model3d" xmlns:o="urn:schemas-microsoft-com:office:office" xmlns:r="http://schemas.openxmlformats.org/officeDocument/2006/relationships" xmlns:m="http://schemas.openxmlformats.org/officeDocument/2006/math" xmlns:v="urn:schemas-microsoft-com:vml" xmlns:wp14="http://schemas.microsoft.com/office/word/2010/wordprocessingDrawing" xmlns:wp="http://schemas.openxmlformats.org/drawingml/2006/wordprocessingDrawing" xmlns:w10="urn:schemas-microsoft-com:office:word" xmlns:w="http://schemas.openxmlformats.org/wordprocessingml/2006/main" xmlns:w14="http://schemas.microsoft.com/office/word/2010/wordml" xmlns:w15="http://schemas.microsoft.com/office/word/2012/wordml" xmlns:w16cex="http://schemas.microsoft.com/office/word/2018/wordml/cex" xmlns:w16cid="http://schemas.microsoft.com/office/word/2016/wordml/cid" xmlns:w16="http://schemas.microsoft.com/office/word/2018/wordml" xmlns:w16sdtdh="http://schemas.microsoft.com/office/word/2020/wordml/sdtdatahash" xmlns:w16se="http://schemas.microsoft.com/office/word/2015/wordml/symex" xmlns:wpg="http://schemas.microsoft.com/office/word/2010/wordprocessingGroup" xmlns:wpi="http://schemas.microsoft.com/office/word/2010/wordprocessingInk" xmlns:wne="http://schemas.microsoft.com/office/word/2006/wordml" xmlns:wps="http://schemas.microsoft.com/office/word/2010/wordprocessingShape" mc:Ignorable="w14 w15 w16se w16cid w16 w16cex w16sdtdh wp14">
   <w:abstractNum w:abstractNumId="0" w15:restartNumberingAfterBreak="0">
+    <w:nsid w:val="0C7D3C08"/>
+    <w:multiLevelType w:val="hybridMultilevel"/>
+    <w:tmpl w:val="B1940F62"/>
+    <w:lvl w:ilvl="0" w:tplc="DF3A372A">
+      <w:numFmt w:val="bullet"/>
+      <w:lvlText w:val="-"/>
+      <w:lvlJc w:val="left"/>
+      <w:pPr>
+        <w:ind w:left="720" w:hanging="360"/>
+      </w:pPr>
+      <w:rPr>
+        <w:rFonts w:ascii="Times New Roman" w:eastAsia="Times New Roman" w:hAnsi="Times New Roman" w:cs="Times New Roman" w:hint="default"/>
+      </w:rPr>
+    </w:lvl>
+    <w:lvl w:ilvl="1" w:tplc="04090003" w:tentative="1">
+      <w:start w:val="1"/>
+      <w:numFmt w:val="bullet"/>
+      <w:lvlText w:val="o"/>
+      <w:lvlJc w:val="left"/>
+      <w:pPr>
+        <w:ind w:left="1440" w:hanging="360"/>
+      </w:pPr>
+      <w:rPr>
+        <w:rFonts w:ascii="Courier New" w:hAnsi="Courier New" w:cs="Courier New" w:hint="default"/>
+      </w:rPr>
+    </w:lvl>
+    <w:lvl w:ilvl="2" w:tplc="04090005" w:tentative="1">
+      <w:start w:val="1"/>
+      <w:numFmt w:val="bullet"/>
+      <w:lvlText w:val=""/>
+      <w:lvlJc w:val="left"/>
+      <w:pPr>
+        <w:ind w:left="2160" w:hanging="360"/>
+      </w:pPr>
+      <w:rPr>
+        <w:rFonts w:ascii="Wingdings" w:hAnsi="Wingdings" w:hint="default"/>
+      </w:rPr>
+    </w:lvl>
+    <w:lvl w:ilvl="3" w:tplc="04090001" w:tentative="1">
+      <w:start w:val="1"/>
+      <w:numFmt w:val="bullet"/>
+      <w:lvlText w:val=""/>
+      <w:lvlJc w:val="left"/>
+      <w:pPr>
+        <w:ind w:left="2880" w:hanging="360"/>
+      </w:pPr>
+      <w:rPr>
+        <w:rFonts w:ascii="Symbol" w:hAnsi="Symbol" w:hint="default"/>
+      </w:rPr>
+    </w:lvl>
+    <w:lvl w:ilvl="4" w:tplc="04090003" w:tentative="1">
+      <w:start w:val="1"/>
+      <w:numFmt w:val="bullet"/>
+      <w:lvlText w:val="o"/>
+      <w:lvlJc w:val="left"/>
+      <w:pPr>
+        <w:ind w:left="3600" w:hanging="360"/>
+      </w:pPr>
+      <w:rPr>
+        <w:rFonts w:ascii="Courier New" w:hAnsi="Courier New" w:cs="Courier New" w:hint="default"/>
+      </w:rPr>
+    </w:lvl>
+    <w:lvl w:ilvl="5" w:tplc="04090005" w:tentative="1">
+      <w:start w:val="1"/>
+      <w:numFmt w:val="bullet"/>
+      <w:lvlText w:val=""/>
+      <w:lvlJc w:val="left"/>
+      <w:pPr>
+        <w:ind w:left="4320" w:hanging="360"/>
+      </w:pPr>
+      <w:rPr>
+        <w:rFonts w:ascii="Wingdings" w:hAnsi="Wingdings" w:hint="default"/>
+      </w:rPr>
+    </w:lvl>
+    <w:lvl w:ilvl="6" w:tplc="04090001" w:tentative="1">
+      <w:start w:val="1"/>
+      <w:numFmt w:val="bullet"/>
+      <w:lvlText w:val=""/>
+      <w:lvlJc w:val="left"/>
+      <w:pPr>
+        <w:ind w:left="5040" w:hanging="360"/>
+      </w:pPr>
+      <w:rPr>
+        <w:rFonts w:ascii="Symbol" w:hAnsi="Symbol" w:hint="default"/>
+      </w:rPr>
+    </w:lvl>
+    <w:lvl w:ilvl="7" w:tplc="04090003" w:tentative="1">
+      <w:start w:val="1"/>
+      <w:numFmt w:val="bullet"/>
+      <w:lvlText w:val="o"/>
+      <w:lvlJc w:val="left"/>
+      <w:pPr>
+        <w:ind w:left="5760" w:hanging="360"/>
+      </w:pPr>
+      <w:rPr>
+        <w:rFonts w:ascii="Courier New" w:hAnsi="Courier New" w:cs="Courier New" w:hint="default"/>
+      </w:rPr>
+    </w:lvl>
+    <w:lvl w:ilvl="8" w:tplc="04090005" w:tentative="1">
+      <w:start w:val="1"/>
+      <w:numFmt w:val="bullet"/>
+      <w:lvlText w:val=""/>
+      <w:lvlJc w:val="left"/>
+      <w:pPr>
+        <w:ind w:left="6480" w:hanging="360"/>
+      </w:pPr>
+      <w:rPr>
+        <w:rFonts w:ascii="Wingdings" w:hAnsi="Wingdings" w:hint="default"/>
+      </w:rPr>
+    </w:lvl>
+  </w:abstractNum>
+  <w:abstractNum w:abstractNumId="1" w15:restartNumberingAfterBreak="0">
     <w:nsid w:val="11F17C49"/>
     <w:multiLevelType w:val="hybridMultilevel"/>
     <w:tmpl w:val="BA888932"/>
@@ -20802,6 +22298,9 @@
     </w:lvl>
   </w:abstractNum>
   <w:num w:numId="1">
+    <w:abstractNumId w:val="1"/>
+  </w:num>
+  <w:num w:numId="2">
     <w:abstractNumId w:val="0"/>
   </w:num>
 </w:numbering>
@@ -21205,11 +22704,12 @@
   <w:style w:type="paragraph" w:default="1" w:styleId="Normal">
     <w:name w:val="Normal"/>
     <w:qFormat/>
-    <w:rsid w:val="0067774C"/>
+    <w:rsid w:val="003E7223"/>
   </w:style>
   <w:style w:type="character" w:default="1" w:styleId="DefaultParagraphFont">
     <w:name w:val="Default Paragraph Font"/>
     <w:uiPriority w:val="1"/>
+    <w:semiHidden/>
     <w:unhideWhenUsed/>
   </w:style>
   <w:style w:type="table" w:default="1" w:styleId="TableNormal">

</xml_diff>